<commit_message>
Un cambio menor en el manual de implantacion
</commit_message>
<xml_diff>
--- a/manuales/e13-Manual_Implantación_sistema.docx
+++ b/manuales/e13-Manual_Implantación_sistema.docx
@@ -6,6 +6,7 @@
       <w:pPr>
         <w:pStyle w:val="Ttulo1"/>
       </w:pPr>
+      <w:bookmarkStart w:id="0" w:name="_GoBack"/>
       <w:r>
         <w:t>Manual de implantación del sistema</w:t>
       </w:r>
@@ -372,22 +373,55 @@
       <w:proofErr w:type="spellEnd"/>
       <w:proofErr w:type="gramEnd"/>
       <w:r>
-        <w:t xml:space="preserve"> debe abrir el navegador y navegar a RUTA_APLICACION/</w:t>
-      </w:r>
-      <w:proofErr w:type="spellStart"/>
-      <w:r>
+        <w:t xml:space="preserve"> debe abrir el navegador y navegar a </w:t>
+      </w:r>
+      <w:r>
+        <w:rPr>
+          <w:b/>
+          <w:i/>
+        </w:rPr>
+        <w:t>“</w:t>
+      </w:r>
+      <w:r>
+        <w:rPr>
+          <w:b/>
+          <w:i/>
+        </w:rPr>
+        <w:t>RUTA_APLICACION/</w:t>
+      </w:r>
+      <w:proofErr w:type="spellStart"/>
+      <w:r>
+        <w:rPr>
+          <w:b/>
+          <w:i/>
+        </w:rPr>
         <w:t>php</w:t>
       </w:r>
       <w:proofErr w:type="spellEnd"/>
       <w:r>
+        <w:rPr>
+          <w:b/>
+          <w:i/>
+        </w:rPr>
         <w:t>/</w:t>
       </w:r>
       <w:proofErr w:type="spellStart"/>
       <w:r>
+        <w:rPr>
+          <w:b/>
+          <w:i/>
+        </w:rPr>
         <w:t>backup.php</w:t>
       </w:r>
       <w:proofErr w:type="spellEnd"/>
       <w:r>
+        <w:rPr>
+          <w:b/>
+          <w:i/>
+        </w:rPr>
+        <w:t>”</w:t>
+      </w:r>
+      <w:r>
         <w:t>, donde RUTA_APLICACION es la ruta a la aplicación web que está siendo implantada. Una vez hecho lo anterior, se va a mostrar una página donde se informa que es necesaria la autorización. Se debe pulsar el enlace “Pulsa aquí” que va a redi</w:t>
       </w:r>
       <w:r>
@@ -399,12 +433,7 @@
       </w:r>
       <w:proofErr w:type="spellEnd"/>
       <w:r>
-        <w:t xml:space="preserve"> donde, finalmente,</w:t>
-      </w:r>
-      <w:bookmarkStart w:id="0" w:name="_GoBack"/>
-      <w:bookmarkEnd w:id="0"/>
-      <w:r>
-        <w:t xml:space="preserve"> </w:t>
+        <w:t xml:space="preserve"> donde, finalmente, </w:t>
       </w:r>
       <w:r>
         <w:t xml:space="preserve">se deberá autorizar la aplicación web a realizar operaciones en la cuenta </w:t>
@@ -428,6 +457,7 @@
       <w:r>
         <w:t>Si se han seguido todos los pasos anteriores, el sistema ya debe estar en funcionamiento.</w:t>
       </w:r>
+      <w:bookmarkEnd w:id="0"/>
     </w:p>
     <w:sectPr>
       <w:pgSz w:w="11906" w:h="16838"/>
@@ -1327,7 +1357,7 @@
 </file>
 
 <file path=customXml/itemProps1.xml><?xml version="1.0" encoding="utf-8"?>
-<ds:datastoreItem xmlns:ds="http://schemas.openxmlformats.org/officeDocument/2006/customXml" ds:itemID="{C08EB5B1-E78E-457C-9CC2-679CD08EDBA5}">
+<ds:datastoreItem xmlns:ds="http://schemas.openxmlformats.org/officeDocument/2006/customXml" ds:itemID="{15362BBD-06E5-445A-B29D-A8605BEFD4C6}">
   <ds:schemaRefs>
     <ds:schemaRef ds:uri="http://schemas.openxmlformats.org/officeDocument/2006/bibliography"/>
   </ds:schemaRefs>

</xml_diff>

<commit_message>
manual implantacion,manual config usuario internacionalizacion
ademas se han incluido los ficheros necesarios para la generación de la
aplicación para dispositivos móviles.
Y también se ha subido un favicon.ico
</commit_message>
<xml_diff>
--- a/manuales/e13-Manual_Implantación_sistema.docx
+++ b/manuales/e13-Manual_Implantación_sistema.docx
@@ -6,9 +6,17 @@
       <w:pPr>
         <w:pStyle w:val="Ttulo1"/>
       </w:pPr>
-      <w:bookmarkStart w:id="0" w:name="_GoBack"/>
       <w:r>
         <w:t>Manual de implantación del sistema</w:t>
+      </w:r>
+    </w:p>
+    <w:p/>
+    <w:p>
+      <w:pPr>
+        <w:pStyle w:val="Ttulo2"/>
+      </w:pPr>
+      <w:r>
+        <w:t>Implantación en un Servidor Web</w:t>
       </w:r>
     </w:p>
     <w:p/>
@@ -27,7 +35,16 @@
         <w:t>una correcta</w:t>
       </w:r>
       <w:r>
-        <w:t xml:space="preserve"> implantación del sistema en un Servidor Web se deben seguir los pasos descritos a continuación:</w:t>
+        <w:t xml:space="preserve"> implantación del sistema en un </w:t>
+      </w:r>
+      <w:r>
+        <w:rPr>
+          <w:b/>
+        </w:rPr>
+        <w:t>Servidor Web</w:t>
+      </w:r>
+      <w:r>
+        <w:t xml:space="preserve"> se deben seguir los pasos descritos a continuación:</w:t>
       </w:r>
     </w:p>
     <w:p>
@@ -457,7 +474,839 @@
       <w:r>
         <w:t>Si se han seguido todos los pasos anteriores, el sistema ya debe estar en funcionamiento.</w:t>
       </w:r>
+    </w:p>
+    <w:p>
+      <w:pPr>
+        <w:pStyle w:val="Ttulo2"/>
+      </w:pPr>
+      <w:r>
+        <w:t xml:space="preserve">Generación de una aplicación nativa (Android, </w:t>
+      </w:r>
+      <w:proofErr w:type="spellStart"/>
+      <w:r>
+        <w:t>iOS</w:t>
+      </w:r>
+      <w:proofErr w:type="spellEnd"/>
+      <w:r>
+        <w:t xml:space="preserve">, Windows </w:t>
+      </w:r>
+      <w:proofErr w:type="spellStart"/>
+      <w:r>
+        <w:t>Phone</w:t>
+      </w:r>
+      <w:proofErr w:type="spellEnd"/>
+      <w:r>
+        <w:t>…)</w:t>
+      </w:r>
+    </w:p>
+    <w:p/>
+    <w:p>
+      <w:pPr>
+        <w:ind w:firstLine="284"/>
+      </w:pPr>
+      <w:r>
+        <w:t>Si se quiere generar una aplicación para los sistemas operativos más populares se deben seguir los siguientes pasos sencillos:</w:t>
+      </w:r>
+    </w:p>
+    <w:p>
+      <w:pPr>
+        <w:pStyle w:val="Prrafodelista"/>
+        <w:numPr>
+          <w:ilvl w:val="0"/>
+          <w:numId w:val="4"/>
+        </w:numPr>
+      </w:pPr>
+      <w:r>
+        <w:rPr>
+          <w:b/>
+        </w:rPr>
+        <w:t>Preparación del fichero comprimido</w:t>
+      </w:r>
+      <w:r>
+        <w:t>:</w:t>
+      </w:r>
+    </w:p>
+    <w:p>
+      <w:pPr>
+        <w:pStyle w:val="Prrafodelista"/>
+        <w:numPr>
+          <w:ilvl w:val="1"/>
+          <w:numId w:val="4"/>
+        </w:numPr>
+      </w:pPr>
+      <w:r>
+        <w:t xml:space="preserve">Se debe crear una carpeta en algún lugar para facilitar los siguientes pasos. Supongamos que dicha carpeta se llama </w:t>
+      </w:r>
+      <w:r>
+        <w:rPr>
+          <w:i/>
+        </w:rPr>
+        <w:t>“</w:t>
+      </w:r>
+      <w:proofErr w:type="spellStart"/>
+      <w:r>
+        <w:rPr>
+          <w:i/>
+        </w:rPr>
+        <w:t>sslist</w:t>
+      </w:r>
+      <w:proofErr w:type="spellEnd"/>
+      <w:r>
+        <w:rPr>
+          <w:i/>
+        </w:rPr>
+        <w:t>”.</w:t>
+      </w:r>
+    </w:p>
+    <w:p>
+      <w:pPr>
+        <w:pStyle w:val="Prrafodelista"/>
+        <w:numPr>
+          <w:ilvl w:val="1"/>
+          <w:numId w:val="4"/>
+        </w:numPr>
+      </w:pPr>
+      <w:r>
+        <w:t xml:space="preserve"> A continuación se debe copiar todo el contenido (excepto la carpeta </w:t>
+      </w:r>
+      <w:proofErr w:type="spellStart"/>
+      <w:r>
+        <w:t>php</w:t>
+      </w:r>
+      <w:proofErr w:type="spellEnd"/>
+      <w:r>
+        <w:t xml:space="preserve">) de la carpeta </w:t>
+      </w:r>
+      <w:proofErr w:type="spellStart"/>
+      <w:r>
+        <w:t>src</w:t>
+      </w:r>
+      <w:proofErr w:type="spellEnd"/>
+      <w:r>
+        <w:t xml:space="preserve"> del </w:t>
+      </w:r>
+      <w:proofErr w:type="spellStart"/>
+      <w:r>
+        <w:t>release</w:t>
+      </w:r>
+      <w:proofErr w:type="spellEnd"/>
+      <w:r>
+        <w:t xml:space="preserve"> a la carpeta </w:t>
+      </w:r>
+      <w:r>
+        <w:rPr>
+          <w:i/>
+        </w:rPr>
+        <w:t>“</w:t>
+      </w:r>
+      <w:proofErr w:type="spellStart"/>
+      <w:r>
+        <w:rPr>
+          <w:i/>
+        </w:rPr>
+        <w:t>sslist</w:t>
+      </w:r>
+      <w:proofErr w:type="spellEnd"/>
+      <w:r>
+        <w:rPr>
+          <w:i/>
+        </w:rPr>
+        <w:t>”</w:t>
+      </w:r>
+      <w:r>
+        <w:t xml:space="preserve"> anteriormente creada.</w:t>
+      </w:r>
+    </w:p>
+    <w:p>
+      <w:pPr>
+        <w:pStyle w:val="Prrafodelista"/>
+        <w:numPr>
+          <w:ilvl w:val="1"/>
+          <w:numId w:val="4"/>
+        </w:numPr>
+      </w:pPr>
+      <w:r>
+        <w:t>El próximo paso consiste en mover el fichero /</w:t>
+      </w:r>
+      <w:proofErr w:type="spellStart"/>
+      <w:r>
+        <w:t>phonegap</w:t>
+      </w:r>
+      <w:proofErr w:type="spellEnd"/>
+      <w:r>
+        <w:t xml:space="preserve">/config.xml a la raíz de </w:t>
+      </w:r>
+      <w:r>
+        <w:rPr>
+          <w:i/>
+        </w:rPr>
+        <w:t>“</w:t>
+      </w:r>
+      <w:proofErr w:type="spellStart"/>
+      <w:r>
+        <w:rPr>
+          <w:i/>
+        </w:rPr>
+        <w:t>sslist</w:t>
+      </w:r>
+      <w:proofErr w:type="spellEnd"/>
+      <w:r>
+        <w:rPr>
+          <w:i/>
+        </w:rPr>
+        <w:t>”.</w:t>
+      </w:r>
+    </w:p>
+    <w:p>
+      <w:pPr>
+        <w:pStyle w:val="Prrafodelista"/>
+        <w:numPr>
+          <w:ilvl w:val="1"/>
+          <w:numId w:val="4"/>
+        </w:numPr>
+      </w:pPr>
+      <w:r>
+        <w:lastRenderedPageBreak/>
+        <w:t>Ahora se tiene que editar un detalle del fichero /index.html, ya que está preparado para ser desplegado en un servidor web y utiliza direccionamiento relativo. Necesitamos definir la dirección absoluta de la aplicaci</w:t>
+      </w:r>
+      <w:r>
+        <w:t>ón web. La línea</w:t>
+      </w:r>
+      <w:r>
+        <w:t xml:space="preserve"> en </w:t>
+      </w:r>
+      <w:proofErr w:type="spellStart"/>
+      <w:r>
+        <w:t>cuestión</w:t>
+      </w:r>
+      <w:r>
+        <w:t>,que</w:t>
+      </w:r>
+      <w:proofErr w:type="spellEnd"/>
+      <w:r>
+        <w:t xml:space="preserve"> se encuentra</w:t>
+      </w:r>
+      <w:bookmarkStart w:id="0" w:name="_GoBack"/>
       <w:bookmarkEnd w:id="0"/>
+      <w:r>
+        <w:t xml:space="preserve"> al principio del fichero, </w:t>
+      </w:r>
+      <w:r>
+        <w:t>es la siguiente</w:t>
+      </w:r>
+      <w:r>
+        <w:t xml:space="preserve"> :</w:t>
+      </w:r>
+    </w:p>
+    <w:p>
+      <w:pPr>
+        <w:ind w:left="1080"/>
+      </w:pPr>
+      <w:r>
+        <w:rPr>
+          <w:noProof/>
+          <w:lang w:eastAsia="es-ES"/>
+        </w:rPr>
+        <w:drawing>
+          <wp:inline distT="0" distB="0" distL="0" distR="0" wp14:anchorId="6BCB56A6" wp14:editId="72C81AD5">
+            <wp:extent cx="4394835" cy="211455"/>
+            <wp:effectExtent l="0" t="0" r="0" b="0"/>
+            <wp:docPr id="3" name="Imagen 3" descr="C:\Users\Kebab\Desktop\test app\index_sin_modificar.PNG"/>
+            <wp:cNvGraphicFramePr>
+              <a:graphicFrameLocks xmlns:a="http://schemas.openxmlformats.org/drawingml/2006/main" noChangeAspect="1"/>
+            </wp:cNvGraphicFramePr>
+            <a:graphic xmlns:a="http://schemas.openxmlformats.org/drawingml/2006/main">
+              <a:graphicData uri="http://schemas.openxmlformats.org/drawingml/2006/picture">
+                <pic:pic xmlns:pic="http://schemas.openxmlformats.org/drawingml/2006/picture">
+                  <pic:nvPicPr>
+                    <pic:cNvPr id="0" name="Picture 2" descr="C:\Users\Kebab\Desktop\test app\index_sin_modificar.PNG"/>
+                    <pic:cNvPicPr>
+                      <a:picLocks noChangeAspect="1" noChangeArrowheads="1"/>
+                    </pic:cNvPicPr>
+                  </pic:nvPicPr>
+                  <pic:blipFill>
+                    <a:blip r:embed="rId7">
+                      <a:extLst>
+                        <a:ext uri="{28A0092B-C50C-407E-A947-70E740481C1C}">
+                          <a14:useLocalDpi xmlns:a14="http://schemas.microsoft.com/office/drawing/2010/main" val="0"/>
+                        </a:ext>
+                      </a:extLst>
+                    </a:blip>
+                    <a:srcRect/>
+                    <a:stretch>
+                      <a:fillRect/>
+                    </a:stretch>
+                  </pic:blipFill>
+                  <pic:spPr bwMode="auto">
+                    <a:xfrm>
+                      <a:off x="0" y="0"/>
+                      <a:ext cx="4394835" cy="211455"/>
+                    </a:xfrm>
+                    <a:prstGeom prst="rect">
+                      <a:avLst/>
+                    </a:prstGeom>
+                    <a:noFill/>
+                    <a:ln>
+                      <a:noFill/>
+                    </a:ln>
+                  </pic:spPr>
+                </pic:pic>
+              </a:graphicData>
+            </a:graphic>
+          </wp:inline>
+        </w:drawing>
+      </w:r>
+    </w:p>
+    <w:p>
+      <w:pPr>
+        <w:ind w:left="1080"/>
+      </w:pPr>
+      <w:r>
+        <w:t xml:space="preserve">Lo que se debe hacer es asignar a la variable URL_SERVER la dirección absoluta de la aplicación web desplegada. Como ejemplo se va a usar la dirección </w:t>
+      </w:r>
+      <w:hyperlink r:id="rId8" w:history="1">
+        <w:r>
+          <w:rPr>
+            <w:rStyle w:val="Hipervnculo"/>
+          </w:rPr>
+          <w:t>http://sharedslist.hol.es</w:t>
+        </w:r>
+      </w:hyperlink>
+      <w:r>
+        <w:t xml:space="preserve"> . Así, la anterior línea debería quedar así:</w:t>
+      </w:r>
+    </w:p>
+    <w:p>
+      <w:pPr>
+        <w:ind w:left="1080"/>
+      </w:pPr>
+      <w:r>
+        <w:rPr>
+          <w:noProof/>
+          <w:lang w:eastAsia="es-ES"/>
+        </w:rPr>
+        <w:drawing>
+          <wp:inline distT="0" distB="0" distL="0" distR="0" wp14:anchorId="56FB3FCB" wp14:editId="7FCB2BBB">
+            <wp:extent cx="5391150" cy="136525"/>
+            <wp:effectExtent l="0" t="0" r="0" b="0"/>
+            <wp:docPr id="4" name="Imagen 4" descr="C:\Users\Kebab\Desktop\test app\index_modificado.PNG"/>
+            <wp:cNvGraphicFramePr>
+              <a:graphicFrameLocks xmlns:a="http://schemas.openxmlformats.org/drawingml/2006/main" noChangeAspect="1"/>
+            </wp:cNvGraphicFramePr>
+            <a:graphic xmlns:a="http://schemas.openxmlformats.org/drawingml/2006/main">
+              <a:graphicData uri="http://schemas.openxmlformats.org/drawingml/2006/picture">
+                <pic:pic xmlns:pic="http://schemas.openxmlformats.org/drawingml/2006/picture">
+                  <pic:nvPicPr>
+                    <pic:cNvPr id="0" name="Picture 3" descr="C:\Users\Kebab\Desktop\test app\index_modificado.PNG"/>
+                    <pic:cNvPicPr>
+                      <a:picLocks noChangeAspect="1" noChangeArrowheads="1"/>
+                    </pic:cNvPicPr>
+                  </pic:nvPicPr>
+                  <pic:blipFill>
+                    <a:blip r:embed="rId9">
+                      <a:extLst>
+                        <a:ext uri="{28A0092B-C50C-407E-A947-70E740481C1C}">
+                          <a14:useLocalDpi xmlns:a14="http://schemas.microsoft.com/office/drawing/2010/main" val="0"/>
+                        </a:ext>
+                      </a:extLst>
+                    </a:blip>
+                    <a:srcRect/>
+                    <a:stretch>
+                      <a:fillRect/>
+                    </a:stretch>
+                  </pic:blipFill>
+                  <pic:spPr bwMode="auto">
+                    <a:xfrm>
+                      <a:off x="0" y="0"/>
+                      <a:ext cx="5391150" cy="136525"/>
+                    </a:xfrm>
+                    <a:prstGeom prst="rect">
+                      <a:avLst/>
+                    </a:prstGeom>
+                    <a:noFill/>
+                    <a:ln>
+                      <a:noFill/>
+                    </a:ln>
+                  </pic:spPr>
+                </pic:pic>
+              </a:graphicData>
+            </a:graphic>
+          </wp:inline>
+        </w:drawing>
+      </w:r>
+    </w:p>
+    <w:p>
+      <w:pPr>
+        <w:pStyle w:val="Prrafodelista"/>
+        <w:numPr>
+          <w:ilvl w:val="1"/>
+          <w:numId w:val="4"/>
+        </w:numPr>
+      </w:pPr>
+      <w:r>
+        <w:t xml:space="preserve">Llegados a este punto, la carpeta </w:t>
+      </w:r>
+      <w:proofErr w:type="spellStart"/>
+      <w:r>
+        <w:rPr>
+          <w:i/>
+        </w:rPr>
+        <w:t>sslist</w:t>
+      </w:r>
+      <w:proofErr w:type="spellEnd"/>
+      <w:r>
+        <w:t xml:space="preserve"> debería contener los elementos que se aprecian en la siguiente imagen:</w:t>
+      </w:r>
+      <w:r>
+        <w:rPr>
+          <w:noProof/>
+          <w:lang w:eastAsia="es-ES"/>
+        </w:rPr>
+        <w:drawing>
+          <wp:inline distT="0" distB="0" distL="0" distR="0" wp14:anchorId="77A737C2" wp14:editId="6512FA7F">
+            <wp:extent cx="5397500" cy="1098550"/>
+            <wp:effectExtent l="0" t="0" r="0" b="0"/>
+            <wp:docPr id="5" name="Imagen 5" descr="C:\Users\Kebab\Desktop\test app\carpeta sslist.PNG"/>
+            <wp:cNvGraphicFramePr>
+              <a:graphicFrameLocks xmlns:a="http://schemas.openxmlformats.org/drawingml/2006/main" noChangeAspect="1"/>
+            </wp:cNvGraphicFramePr>
+            <a:graphic xmlns:a="http://schemas.openxmlformats.org/drawingml/2006/main">
+              <a:graphicData uri="http://schemas.openxmlformats.org/drawingml/2006/picture">
+                <pic:pic xmlns:pic="http://schemas.openxmlformats.org/drawingml/2006/picture">
+                  <pic:nvPicPr>
+                    <pic:cNvPr id="0" name="Picture 4" descr="C:\Users\Kebab\Desktop\test app\carpeta sslist.PNG"/>
+                    <pic:cNvPicPr>
+                      <a:picLocks noChangeAspect="1" noChangeArrowheads="1"/>
+                    </pic:cNvPicPr>
+                  </pic:nvPicPr>
+                  <pic:blipFill>
+                    <a:blip r:embed="rId10">
+                      <a:extLst>
+                        <a:ext uri="{28A0092B-C50C-407E-A947-70E740481C1C}">
+                          <a14:useLocalDpi xmlns:a14="http://schemas.microsoft.com/office/drawing/2010/main" val="0"/>
+                        </a:ext>
+                      </a:extLst>
+                    </a:blip>
+                    <a:srcRect/>
+                    <a:stretch>
+                      <a:fillRect/>
+                    </a:stretch>
+                  </pic:blipFill>
+                  <pic:spPr bwMode="auto">
+                    <a:xfrm>
+                      <a:off x="0" y="0"/>
+                      <a:ext cx="5397500" cy="1098550"/>
+                    </a:xfrm>
+                    <a:prstGeom prst="rect">
+                      <a:avLst/>
+                    </a:prstGeom>
+                    <a:noFill/>
+                    <a:ln>
+                      <a:noFill/>
+                    </a:ln>
+                  </pic:spPr>
+                </pic:pic>
+              </a:graphicData>
+            </a:graphic>
+          </wp:inline>
+        </w:drawing>
+      </w:r>
+    </w:p>
+    <w:p>
+      <w:pPr>
+        <w:pStyle w:val="Prrafodelista"/>
+        <w:numPr>
+          <w:ilvl w:val="1"/>
+          <w:numId w:val="4"/>
+        </w:numPr>
+      </w:pPr>
+      <w:r>
+        <w:t>Ahora se debe comprimir el contenido de la carpeta anterior en un fichero .</w:t>
+      </w:r>
+      <w:proofErr w:type="spellStart"/>
+      <w:r>
+        <w:t>zip</w:t>
+      </w:r>
+      <w:proofErr w:type="spellEnd"/>
+      <w:r>
+        <w:t xml:space="preserve">. Supongamos que dicho fichero comprimido se llama </w:t>
+      </w:r>
+      <w:r>
+        <w:rPr>
+          <w:i/>
+        </w:rPr>
+        <w:t>“sslist.zip”.</w:t>
+      </w:r>
+    </w:p>
+    <w:p>
+      <w:pPr>
+        <w:pStyle w:val="Prrafodelista"/>
+        <w:numPr>
+          <w:ilvl w:val="0"/>
+          <w:numId w:val="4"/>
+        </w:numPr>
+      </w:pPr>
+      <w:r>
+        <w:rPr>
+          <w:b/>
+        </w:rPr>
+        <w:t>Generación de la aplicación:</w:t>
+      </w:r>
+    </w:p>
+    <w:p>
+      <w:pPr>
+        <w:pStyle w:val="Prrafodelista"/>
+        <w:numPr>
+          <w:ilvl w:val="1"/>
+          <w:numId w:val="4"/>
+        </w:numPr>
+      </w:pPr>
+      <w:r>
+        <w:t xml:space="preserve">Ahora que ya tenemos el fichero comprimido </w:t>
+      </w:r>
+      <w:r>
+        <w:rPr>
+          <w:i/>
+        </w:rPr>
+        <w:t>“sslist.zip”</w:t>
+      </w:r>
+      <w:r>
+        <w:t xml:space="preserve">, debemos dirigirnos al sitio web </w:t>
+      </w:r>
+      <w:hyperlink r:id="rId11" w:history="1">
+        <w:r>
+          <w:rPr>
+            <w:rStyle w:val="Hipervnculo"/>
+          </w:rPr>
+          <w:t>https://build.phonegap.com/plans/free-adobeid</w:t>
+        </w:r>
+      </w:hyperlink>
+      <w:r>
+        <w:t xml:space="preserve"> y crearse una cuenta o entrar en sesión con una ya existente de Adobe ID.</w:t>
+      </w:r>
+    </w:p>
+    <w:p>
+      <w:pPr>
+        <w:pStyle w:val="Prrafodelista"/>
+        <w:numPr>
+          <w:ilvl w:val="1"/>
+          <w:numId w:val="4"/>
+        </w:numPr>
+      </w:pPr>
+      <w:r>
+        <w:t>Una vez entrado en sesión, se debería mostrar un menú parecido al siguiente:</w:t>
+      </w:r>
+    </w:p>
+    <w:p>
+      <w:pPr>
+        <w:pStyle w:val="Prrafodelista"/>
+        <w:ind w:left="792"/>
+      </w:pPr>
+      <w:r>
+        <w:rPr>
+          <w:noProof/>
+          <w:lang w:eastAsia="es-ES"/>
+        </w:rPr>
+        <w:drawing>
+          <wp:inline distT="0" distB="0" distL="0" distR="0">
+            <wp:extent cx="5391150" cy="2197100"/>
+            <wp:effectExtent l="0" t="0" r="0" b="0"/>
+            <wp:docPr id="6" name="Imagen 6" descr="C:\Users\Kebab\Desktop\test app\build-1.PNG"/>
+            <wp:cNvGraphicFramePr>
+              <a:graphicFrameLocks xmlns:a="http://schemas.openxmlformats.org/drawingml/2006/main" noChangeAspect="1"/>
+            </wp:cNvGraphicFramePr>
+            <a:graphic xmlns:a="http://schemas.openxmlformats.org/drawingml/2006/main">
+              <a:graphicData uri="http://schemas.openxmlformats.org/drawingml/2006/picture">
+                <pic:pic xmlns:pic="http://schemas.openxmlformats.org/drawingml/2006/picture">
+                  <pic:nvPicPr>
+                    <pic:cNvPr id="0" name="Picture 5" descr="C:\Users\Kebab\Desktop\test app\build-1.PNG"/>
+                    <pic:cNvPicPr>
+                      <a:picLocks noChangeAspect="1" noChangeArrowheads="1"/>
+                    </pic:cNvPicPr>
+                  </pic:nvPicPr>
+                  <pic:blipFill>
+                    <a:blip r:embed="rId12">
+                      <a:extLst>
+                        <a:ext uri="{28A0092B-C50C-407E-A947-70E740481C1C}">
+                          <a14:useLocalDpi xmlns:a14="http://schemas.microsoft.com/office/drawing/2010/main" val="0"/>
+                        </a:ext>
+                      </a:extLst>
+                    </a:blip>
+                    <a:srcRect/>
+                    <a:stretch>
+                      <a:fillRect/>
+                    </a:stretch>
+                  </pic:blipFill>
+                  <pic:spPr bwMode="auto">
+                    <a:xfrm>
+                      <a:off x="0" y="0"/>
+                      <a:ext cx="5391150" cy="2197100"/>
+                    </a:xfrm>
+                    <a:prstGeom prst="rect">
+                      <a:avLst/>
+                    </a:prstGeom>
+                    <a:noFill/>
+                    <a:ln>
+                      <a:noFill/>
+                    </a:ln>
+                  </pic:spPr>
+                </pic:pic>
+              </a:graphicData>
+            </a:graphic>
+          </wp:inline>
+        </w:drawing>
+      </w:r>
+    </w:p>
+    <w:p>
+      <w:pPr>
+        <w:pStyle w:val="Prrafodelista"/>
+        <w:ind w:left="792"/>
+      </w:pPr>
+      <w:r>
+        <w:t xml:space="preserve">Se debe pulsar el botón </w:t>
+      </w:r>
+      <w:r>
+        <w:rPr>
+          <w:i/>
+        </w:rPr>
+        <w:t>“</w:t>
+      </w:r>
+      <w:proofErr w:type="spellStart"/>
+      <w:r>
+        <w:rPr>
+          <w:i/>
+        </w:rPr>
+        <w:t>Upload</w:t>
+      </w:r>
+      <w:proofErr w:type="spellEnd"/>
+      <w:r>
+        <w:rPr>
+          <w:i/>
+        </w:rPr>
+        <w:t xml:space="preserve"> a .</w:t>
+      </w:r>
+      <w:proofErr w:type="spellStart"/>
+      <w:r>
+        <w:rPr>
+          <w:i/>
+        </w:rPr>
+        <w:t>zip</w:t>
+      </w:r>
+      <w:proofErr w:type="spellEnd"/>
+      <w:r>
+        <w:rPr>
+          <w:i/>
+        </w:rPr>
+        <w:t xml:space="preserve"> file”</w:t>
+      </w:r>
+      <w:r>
+        <w:t xml:space="preserve">, y seleccionar el fichero comprimido </w:t>
+      </w:r>
+      <w:r>
+        <w:rPr>
+          <w:i/>
+        </w:rPr>
+        <w:t>“sslist.zip”</w:t>
+      </w:r>
+      <w:r>
+        <w:t xml:space="preserve"> creado en la anterior sección.</w:t>
+      </w:r>
+    </w:p>
+    <w:p>
+      <w:pPr>
+        <w:pStyle w:val="Prrafodelista"/>
+        <w:ind w:left="792"/>
+      </w:pPr>
+    </w:p>
+    <w:p>
+      <w:pPr>
+        <w:pStyle w:val="Prrafodelista"/>
+        <w:numPr>
+          <w:ilvl w:val="1"/>
+          <w:numId w:val="4"/>
+        </w:numPr>
+      </w:pPr>
+      <w:r>
+        <w:lastRenderedPageBreak/>
+        <w:t>Una vez se haya subido correctamente el fichero comprimido, se debería mostrar un menú similar al siguiente:</w:t>
+      </w:r>
+      <w:r>
+        <w:rPr>
+          <w:noProof/>
+          <w:lang w:eastAsia="es-ES"/>
+        </w:rPr>
+        <w:drawing>
+          <wp:inline distT="0" distB="0" distL="0" distR="0">
+            <wp:extent cx="5397500" cy="1726565"/>
+            <wp:effectExtent l="0" t="0" r="0" b="0"/>
+            <wp:docPr id="7" name="Imagen 7" descr="C:\Users\Kebab\Desktop\test app\build-2.PNG"/>
+            <wp:cNvGraphicFramePr>
+              <a:graphicFrameLocks xmlns:a="http://schemas.openxmlformats.org/drawingml/2006/main" noChangeAspect="1"/>
+            </wp:cNvGraphicFramePr>
+            <a:graphic xmlns:a="http://schemas.openxmlformats.org/drawingml/2006/main">
+              <a:graphicData uri="http://schemas.openxmlformats.org/drawingml/2006/picture">
+                <pic:pic xmlns:pic="http://schemas.openxmlformats.org/drawingml/2006/picture">
+                  <pic:nvPicPr>
+                    <pic:cNvPr id="0" name="Picture 6" descr="C:\Users\Kebab\Desktop\test app\build-2.PNG"/>
+                    <pic:cNvPicPr>
+                      <a:picLocks noChangeAspect="1" noChangeArrowheads="1"/>
+                    </pic:cNvPicPr>
+                  </pic:nvPicPr>
+                  <pic:blipFill>
+                    <a:blip r:embed="rId13">
+                      <a:extLst>
+                        <a:ext uri="{28A0092B-C50C-407E-A947-70E740481C1C}">
+                          <a14:useLocalDpi xmlns:a14="http://schemas.microsoft.com/office/drawing/2010/main" val="0"/>
+                        </a:ext>
+                      </a:extLst>
+                    </a:blip>
+                    <a:srcRect/>
+                    <a:stretch>
+                      <a:fillRect/>
+                    </a:stretch>
+                  </pic:blipFill>
+                  <pic:spPr bwMode="auto">
+                    <a:xfrm>
+                      <a:off x="0" y="0"/>
+                      <a:ext cx="5397500" cy="1726565"/>
+                    </a:xfrm>
+                    <a:prstGeom prst="rect">
+                      <a:avLst/>
+                    </a:prstGeom>
+                    <a:noFill/>
+                    <a:ln>
+                      <a:noFill/>
+                    </a:ln>
+                  </pic:spPr>
+                </pic:pic>
+              </a:graphicData>
+            </a:graphic>
+          </wp:inline>
+        </w:drawing>
+      </w:r>
+    </w:p>
+    <w:p>
+      <w:pPr>
+        <w:pStyle w:val="Prrafodelista"/>
+        <w:ind w:left="792"/>
+      </w:pPr>
+      <w:r>
+        <w:t xml:space="preserve">Ahora pulsamos el botón </w:t>
+      </w:r>
+      <w:r>
+        <w:rPr>
+          <w:i/>
+        </w:rPr>
+        <w:t>“</w:t>
+      </w:r>
+      <w:proofErr w:type="spellStart"/>
+      <w:r>
+        <w:rPr>
+          <w:i/>
+        </w:rPr>
+        <w:t>Ready</w:t>
+      </w:r>
+      <w:proofErr w:type="spellEnd"/>
+      <w:r>
+        <w:rPr>
+          <w:i/>
+        </w:rPr>
+        <w:t xml:space="preserve"> to </w:t>
+      </w:r>
+      <w:proofErr w:type="spellStart"/>
+      <w:r>
+        <w:rPr>
+          <w:i/>
+        </w:rPr>
+        <w:t>build</w:t>
+      </w:r>
+      <w:proofErr w:type="spellEnd"/>
+      <w:r>
+        <w:rPr>
+          <w:i/>
+        </w:rPr>
+        <w:t>”</w:t>
+      </w:r>
+      <w:r>
+        <w:t xml:space="preserve"> y el servidor de </w:t>
+      </w:r>
+      <w:proofErr w:type="spellStart"/>
+      <w:r>
+        <w:t>PhoneGap</w:t>
+      </w:r>
+      <w:proofErr w:type="spellEnd"/>
+      <w:r>
+        <w:t xml:space="preserve"> comenzará la generación de la aplicación para los sistemas operativos más populares.</w:t>
+      </w:r>
+    </w:p>
+    <w:p>
+      <w:pPr>
+        <w:pStyle w:val="Prrafodelista"/>
+        <w:numPr>
+          <w:ilvl w:val="1"/>
+          <w:numId w:val="4"/>
+        </w:numPr>
+      </w:pPr>
+      <w:r>
+        <w:t>Una vez completado el proceso anterior, se muestra el resultado de la generación para varios sistemas operativos:</w:t>
+      </w:r>
+      <w:r>
+        <w:rPr>
+          <w:noProof/>
+          <w:lang w:eastAsia="es-ES"/>
+        </w:rPr>
+        <w:t xml:space="preserve"> </w:t>
+      </w:r>
+      <w:r>
+        <w:rPr>
+          <w:noProof/>
+          <w:lang w:eastAsia="es-ES"/>
+        </w:rPr>
+        <w:drawing>
+          <wp:inline distT="0" distB="0" distL="0" distR="0" wp14:anchorId="2C102682" wp14:editId="43780C2B">
+            <wp:extent cx="5400040" cy="1699809"/>
+            <wp:effectExtent l="0" t="0" r="0" b="0"/>
+            <wp:docPr id="1" name="Imagen 1"/>
+            <wp:cNvGraphicFramePr>
+              <a:graphicFrameLocks xmlns:a="http://schemas.openxmlformats.org/drawingml/2006/main" noChangeAspect="1"/>
+            </wp:cNvGraphicFramePr>
+            <a:graphic xmlns:a="http://schemas.openxmlformats.org/drawingml/2006/main">
+              <a:graphicData uri="http://schemas.openxmlformats.org/drawingml/2006/picture">
+                <pic:pic xmlns:pic="http://schemas.openxmlformats.org/drawingml/2006/picture">
+                  <pic:nvPicPr>
+                    <pic:cNvPr id="0" name=""/>
+                    <pic:cNvPicPr/>
+                  </pic:nvPicPr>
+                  <pic:blipFill>
+                    <a:blip r:embed="rId14"/>
+                    <a:stretch>
+                      <a:fillRect/>
+                    </a:stretch>
+                  </pic:blipFill>
+                  <pic:spPr>
+                    <a:xfrm>
+                      <a:off x="0" y="0"/>
+                      <a:ext cx="5400040" cy="1699809"/>
+                    </a:xfrm>
+                    <a:prstGeom prst="rect">
+                      <a:avLst/>
+                    </a:prstGeom>
+                  </pic:spPr>
+                </pic:pic>
+              </a:graphicData>
+            </a:graphic>
+          </wp:inline>
+        </w:drawing>
+      </w:r>
+    </w:p>
+    <w:p>
+      <w:pPr>
+        <w:pStyle w:val="Prrafodelista"/>
+        <w:ind w:left="792"/>
+      </w:pPr>
+      <w:r>
+        <w:t>Si todo ha ido correctamente, ya tendremos a nuestra disposición los instaladores de las aplicaciones listos para descargar. Simplemente se hace clic sobre el icono del sistema operativo deseado y comienza la descarga del fichero de instalación para ésa plataforma.</w:t>
+      </w:r>
     </w:p>
     <w:sectPr>
       <w:pgSz w:w="11906" w:h="16838"/>
@@ -472,6 +1321,318 @@
 <file path=word/numbering.xml><?xml version="1.0" encoding="utf-8"?>
 <w:numbering xmlns:wpc="http://schemas.microsoft.com/office/word/2010/wordprocessingCanvas" xmlns:mc="http://schemas.openxmlformats.org/markup-compatibility/2006" xmlns:o="urn:schemas-microsoft-com:office:office" xmlns:r="http://schemas.openxmlformats.org/officeDocument/2006/relationships" xmlns:m="http://schemas.openxmlformats.org/officeDocument/2006/math" xmlns:v="urn:schemas-microsoft-com:vml" xmlns:wp14="http://schemas.microsoft.com/office/word/2010/wordprocessingDrawing" xmlns:wp="http://schemas.openxmlformats.org/drawingml/2006/wordprocessingDrawing" xmlns:w10="urn:schemas-microsoft-com:office:word" xmlns:w="http://schemas.openxmlformats.org/wordprocessingml/2006/main" xmlns:w14="http://schemas.microsoft.com/office/word/2010/wordml" xmlns:wpg="http://schemas.microsoft.com/office/word/2010/wordprocessingGroup" xmlns:wpi="http://schemas.microsoft.com/office/word/2010/wordprocessingInk" xmlns:wne="http://schemas.microsoft.com/office/word/2006/wordml" xmlns:wps="http://schemas.microsoft.com/office/word/2010/wordprocessingShape" mc:Ignorable="w14 wp14">
   <w:abstractNum w:abstractNumId="0">
+    <w:nsid w:val="15B4543E"/>
+    <w:multiLevelType w:val="hybridMultilevel"/>
+    <w:tmpl w:val="7A56A534"/>
+    <w:lvl w:ilvl="0" w:tplc="0C0A0001">
+      <w:start w:val="1"/>
+      <w:numFmt w:val="bullet"/>
+      <w:lvlText w:val=""/>
+      <w:lvlJc w:val="left"/>
+      <w:pPr>
+        <w:ind w:left="1004" w:hanging="360"/>
+      </w:pPr>
+      <w:rPr>
+        <w:rFonts w:ascii="Symbol" w:hAnsi="Symbol" w:hint="default"/>
+      </w:rPr>
+    </w:lvl>
+    <w:lvl w:ilvl="1" w:tplc="0C0A0003" w:tentative="1">
+      <w:start w:val="1"/>
+      <w:numFmt w:val="bullet"/>
+      <w:lvlText w:val="o"/>
+      <w:lvlJc w:val="left"/>
+      <w:pPr>
+        <w:ind w:left="1724" w:hanging="360"/>
+      </w:pPr>
+      <w:rPr>
+        <w:rFonts w:ascii="Courier New" w:hAnsi="Courier New" w:cs="Courier New" w:hint="default"/>
+      </w:rPr>
+    </w:lvl>
+    <w:lvl w:ilvl="2" w:tplc="0C0A0005" w:tentative="1">
+      <w:start w:val="1"/>
+      <w:numFmt w:val="bullet"/>
+      <w:lvlText w:val=""/>
+      <w:lvlJc w:val="left"/>
+      <w:pPr>
+        <w:ind w:left="2444" w:hanging="360"/>
+      </w:pPr>
+      <w:rPr>
+        <w:rFonts w:ascii="Wingdings" w:hAnsi="Wingdings" w:hint="default"/>
+      </w:rPr>
+    </w:lvl>
+    <w:lvl w:ilvl="3" w:tplc="0C0A0001" w:tentative="1">
+      <w:start w:val="1"/>
+      <w:numFmt w:val="bullet"/>
+      <w:lvlText w:val=""/>
+      <w:lvlJc w:val="left"/>
+      <w:pPr>
+        <w:ind w:left="3164" w:hanging="360"/>
+      </w:pPr>
+      <w:rPr>
+        <w:rFonts w:ascii="Symbol" w:hAnsi="Symbol" w:hint="default"/>
+      </w:rPr>
+    </w:lvl>
+    <w:lvl w:ilvl="4" w:tplc="0C0A0003" w:tentative="1">
+      <w:start w:val="1"/>
+      <w:numFmt w:val="bullet"/>
+      <w:lvlText w:val="o"/>
+      <w:lvlJc w:val="left"/>
+      <w:pPr>
+        <w:ind w:left="3884" w:hanging="360"/>
+      </w:pPr>
+      <w:rPr>
+        <w:rFonts w:ascii="Courier New" w:hAnsi="Courier New" w:cs="Courier New" w:hint="default"/>
+      </w:rPr>
+    </w:lvl>
+    <w:lvl w:ilvl="5" w:tplc="0C0A0005" w:tentative="1">
+      <w:start w:val="1"/>
+      <w:numFmt w:val="bullet"/>
+      <w:lvlText w:val=""/>
+      <w:lvlJc w:val="left"/>
+      <w:pPr>
+        <w:ind w:left="4604" w:hanging="360"/>
+      </w:pPr>
+      <w:rPr>
+        <w:rFonts w:ascii="Wingdings" w:hAnsi="Wingdings" w:hint="default"/>
+      </w:rPr>
+    </w:lvl>
+    <w:lvl w:ilvl="6" w:tplc="0C0A0001" w:tentative="1">
+      <w:start w:val="1"/>
+      <w:numFmt w:val="bullet"/>
+      <w:lvlText w:val=""/>
+      <w:lvlJc w:val="left"/>
+      <w:pPr>
+        <w:ind w:left="5324" w:hanging="360"/>
+      </w:pPr>
+      <w:rPr>
+        <w:rFonts w:ascii="Symbol" w:hAnsi="Symbol" w:hint="default"/>
+      </w:rPr>
+    </w:lvl>
+    <w:lvl w:ilvl="7" w:tplc="0C0A0003" w:tentative="1">
+      <w:start w:val="1"/>
+      <w:numFmt w:val="bullet"/>
+      <w:lvlText w:val="o"/>
+      <w:lvlJc w:val="left"/>
+      <w:pPr>
+        <w:ind w:left="6044" w:hanging="360"/>
+      </w:pPr>
+      <w:rPr>
+        <w:rFonts w:ascii="Courier New" w:hAnsi="Courier New" w:cs="Courier New" w:hint="default"/>
+      </w:rPr>
+    </w:lvl>
+    <w:lvl w:ilvl="8" w:tplc="0C0A0005" w:tentative="1">
+      <w:start w:val="1"/>
+      <w:numFmt w:val="bullet"/>
+      <w:lvlText w:val=""/>
+      <w:lvlJc w:val="left"/>
+      <w:pPr>
+        <w:ind w:left="6764" w:hanging="360"/>
+      </w:pPr>
+      <w:rPr>
+        <w:rFonts w:ascii="Wingdings" w:hAnsi="Wingdings" w:hint="default"/>
+      </w:rPr>
+    </w:lvl>
+  </w:abstractNum>
+  <w:abstractNum w:abstractNumId="1">
+    <w:nsid w:val="1BCF103A"/>
+    <w:multiLevelType w:val="multilevel"/>
+    <w:tmpl w:val="0C0A001F"/>
+    <w:lvl w:ilvl="0">
+      <w:start w:val="1"/>
+      <w:numFmt w:val="decimal"/>
+      <w:lvlText w:val="%1."/>
+      <w:lvlJc w:val="left"/>
+      <w:pPr>
+        <w:ind w:left="360" w:hanging="360"/>
+      </w:pPr>
+    </w:lvl>
+    <w:lvl w:ilvl="1">
+      <w:start w:val="1"/>
+      <w:numFmt w:val="decimal"/>
+      <w:lvlText w:val="%1.%2."/>
+      <w:lvlJc w:val="left"/>
+      <w:pPr>
+        <w:ind w:left="792" w:hanging="432"/>
+      </w:pPr>
+    </w:lvl>
+    <w:lvl w:ilvl="2">
+      <w:start w:val="1"/>
+      <w:numFmt w:val="decimal"/>
+      <w:lvlText w:val="%1.%2.%3."/>
+      <w:lvlJc w:val="left"/>
+      <w:pPr>
+        <w:ind w:left="1224" w:hanging="504"/>
+      </w:pPr>
+    </w:lvl>
+    <w:lvl w:ilvl="3">
+      <w:start w:val="1"/>
+      <w:numFmt w:val="decimal"/>
+      <w:lvlText w:val="%1.%2.%3.%4."/>
+      <w:lvlJc w:val="left"/>
+      <w:pPr>
+        <w:ind w:left="1728" w:hanging="648"/>
+      </w:pPr>
+    </w:lvl>
+    <w:lvl w:ilvl="4">
+      <w:start w:val="1"/>
+      <w:numFmt w:val="decimal"/>
+      <w:lvlText w:val="%1.%2.%3.%4.%5."/>
+      <w:lvlJc w:val="left"/>
+      <w:pPr>
+        <w:ind w:left="2232" w:hanging="792"/>
+      </w:pPr>
+    </w:lvl>
+    <w:lvl w:ilvl="5">
+      <w:start w:val="1"/>
+      <w:numFmt w:val="decimal"/>
+      <w:lvlText w:val="%1.%2.%3.%4.%5.%6."/>
+      <w:lvlJc w:val="left"/>
+      <w:pPr>
+        <w:ind w:left="2736" w:hanging="936"/>
+      </w:pPr>
+    </w:lvl>
+    <w:lvl w:ilvl="6">
+      <w:start w:val="1"/>
+      <w:numFmt w:val="decimal"/>
+      <w:lvlText w:val="%1.%2.%3.%4.%5.%6.%7."/>
+      <w:lvlJc w:val="left"/>
+      <w:pPr>
+        <w:ind w:left="3240" w:hanging="1080"/>
+      </w:pPr>
+    </w:lvl>
+    <w:lvl w:ilvl="7">
+      <w:start w:val="1"/>
+      <w:numFmt w:val="decimal"/>
+      <w:lvlText w:val="%1.%2.%3.%4.%5.%6.%7.%8."/>
+      <w:lvlJc w:val="left"/>
+      <w:pPr>
+        <w:ind w:left="3744" w:hanging="1224"/>
+      </w:pPr>
+    </w:lvl>
+    <w:lvl w:ilvl="8">
+      <w:start w:val="1"/>
+      <w:numFmt w:val="decimal"/>
+      <w:lvlText w:val="%1.%2.%3.%4.%5.%6.%7.%8.%9."/>
+      <w:lvlJc w:val="left"/>
+      <w:pPr>
+        <w:ind w:left="4320" w:hanging="1440"/>
+      </w:pPr>
+    </w:lvl>
+  </w:abstractNum>
+  <w:abstractNum w:abstractNumId="2">
+    <w:nsid w:val="36807A3B"/>
+    <w:multiLevelType w:val="hybridMultilevel"/>
+    <w:tmpl w:val="14D22C7A"/>
+    <w:lvl w:ilvl="0" w:tplc="0C0A0001">
+      <w:start w:val="1"/>
+      <w:numFmt w:val="bullet"/>
+      <w:lvlText w:val=""/>
+      <w:lvlJc w:val="left"/>
+      <w:pPr>
+        <w:ind w:left="1004" w:hanging="360"/>
+      </w:pPr>
+      <w:rPr>
+        <w:rFonts w:ascii="Symbol" w:hAnsi="Symbol" w:hint="default"/>
+      </w:rPr>
+    </w:lvl>
+    <w:lvl w:ilvl="1" w:tplc="0C0A0003" w:tentative="1">
+      <w:start w:val="1"/>
+      <w:numFmt w:val="bullet"/>
+      <w:lvlText w:val="o"/>
+      <w:lvlJc w:val="left"/>
+      <w:pPr>
+        <w:ind w:left="1724" w:hanging="360"/>
+      </w:pPr>
+      <w:rPr>
+        <w:rFonts w:ascii="Courier New" w:hAnsi="Courier New" w:cs="Courier New" w:hint="default"/>
+      </w:rPr>
+    </w:lvl>
+    <w:lvl w:ilvl="2" w:tplc="0C0A0005" w:tentative="1">
+      <w:start w:val="1"/>
+      <w:numFmt w:val="bullet"/>
+      <w:lvlText w:val=""/>
+      <w:lvlJc w:val="left"/>
+      <w:pPr>
+        <w:ind w:left="2444" w:hanging="360"/>
+      </w:pPr>
+      <w:rPr>
+        <w:rFonts w:ascii="Wingdings" w:hAnsi="Wingdings" w:hint="default"/>
+      </w:rPr>
+    </w:lvl>
+    <w:lvl w:ilvl="3" w:tplc="0C0A0001" w:tentative="1">
+      <w:start w:val="1"/>
+      <w:numFmt w:val="bullet"/>
+      <w:lvlText w:val=""/>
+      <w:lvlJc w:val="left"/>
+      <w:pPr>
+        <w:ind w:left="3164" w:hanging="360"/>
+      </w:pPr>
+      <w:rPr>
+        <w:rFonts w:ascii="Symbol" w:hAnsi="Symbol" w:hint="default"/>
+      </w:rPr>
+    </w:lvl>
+    <w:lvl w:ilvl="4" w:tplc="0C0A0003" w:tentative="1">
+      <w:start w:val="1"/>
+      <w:numFmt w:val="bullet"/>
+      <w:lvlText w:val="o"/>
+      <w:lvlJc w:val="left"/>
+      <w:pPr>
+        <w:ind w:left="3884" w:hanging="360"/>
+      </w:pPr>
+      <w:rPr>
+        <w:rFonts w:ascii="Courier New" w:hAnsi="Courier New" w:cs="Courier New" w:hint="default"/>
+      </w:rPr>
+    </w:lvl>
+    <w:lvl w:ilvl="5" w:tplc="0C0A0005" w:tentative="1">
+      <w:start w:val="1"/>
+      <w:numFmt w:val="bullet"/>
+      <w:lvlText w:val=""/>
+      <w:lvlJc w:val="left"/>
+      <w:pPr>
+        <w:ind w:left="4604" w:hanging="360"/>
+      </w:pPr>
+      <w:rPr>
+        <w:rFonts w:ascii="Wingdings" w:hAnsi="Wingdings" w:hint="default"/>
+      </w:rPr>
+    </w:lvl>
+    <w:lvl w:ilvl="6" w:tplc="0C0A0001" w:tentative="1">
+      <w:start w:val="1"/>
+      <w:numFmt w:val="bullet"/>
+      <w:lvlText w:val=""/>
+      <w:lvlJc w:val="left"/>
+      <w:pPr>
+        <w:ind w:left="5324" w:hanging="360"/>
+      </w:pPr>
+      <w:rPr>
+        <w:rFonts w:ascii="Symbol" w:hAnsi="Symbol" w:hint="default"/>
+      </w:rPr>
+    </w:lvl>
+    <w:lvl w:ilvl="7" w:tplc="0C0A0003" w:tentative="1">
+      <w:start w:val="1"/>
+      <w:numFmt w:val="bullet"/>
+      <w:lvlText w:val="o"/>
+      <w:lvlJc w:val="left"/>
+      <w:pPr>
+        <w:ind w:left="6044" w:hanging="360"/>
+      </w:pPr>
+      <w:rPr>
+        <w:rFonts w:ascii="Courier New" w:hAnsi="Courier New" w:cs="Courier New" w:hint="default"/>
+      </w:rPr>
+    </w:lvl>
+    <w:lvl w:ilvl="8" w:tplc="0C0A0005" w:tentative="1">
+      <w:start w:val="1"/>
+      <w:numFmt w:val="bullet"/>
+      <w:lvlText w:val=""/>
+      <w:lvlJc w:val="left"/>
+      <w:pPr>
+        <w:ind w:left="6764" w:hanging="360"/>
+      </w:pPr>
+      <w:rPr>
+        <w:rFonts w:ascii="Wingdings" w:hAnsi="Wingdings" w:hint="default"/>
+      </w:rPr>
+    </w:lvl>
+  </w:abstractNum>
+  <w:abstractNum w:abstractNumId="3">
     <w:nsid w:val="585906DF"/>
     <w:multiLevelType w:val="hybridMultilevel"/>
     <w:tmpl w:val="9118C10E"/>
@@ -585,7 +1746,16 @@
     </w:lvl>
   </w:abstractNum>
   <w:num w:numId="1">
+    <w:abstractNumId w:val="3"/>
+  </w:num>
+  <w:num w:numId="2">
     <w:abstractNumId w:val="0"/>
+  </w:num>
+  <w:num w:numId="3">
+    <w:abstractNumId w:val="2"/>
+  </w:num>
+  <w:num w:numId="4">
+    <w:abstractNumId w:val="1"/>
   </w:num>
 </w:numbering>
 </file>
@@ -774,6 +1944,30 @@
       <w:szCs w:val="28"/>
     </w:rPr>
   </w:style>
+  <w:style w:type="paragraph" w:styleId="Ttulo2">
+    <w:name w:val="heading 2"/>
+    <w:basedOn w:val="Normal"/>
+    <w:next w:val="Normal"/>
+    <w:link w:val="Ttulo2Car"/>
+    <w:uiPriority w:val="9"/>
+    <w:unhideWhenUsed/>
+    <w:qFormat/>
+    <w:rsid w:val="00EB0D0F"/>
+    <w:pPr>
+      <w:keepNext/>
+      <w:keepLines/>
+      <w:spacing w:before="200" w:after="0"/>
+      <w:outlineLvl w:val="1"/>
+    </w:pPr>
+    <w:rPr>
+      <w:rFonts w:asciiTheme="majorHAnsi" w:eastAsiaTheme="majorEastAsia" w:hAnsiTheme="majorHAnsi" w:cstheme="majorBidi"/>
+      <w:b/>
+      <w:bCs/>
+      <w:color w:val="4F81BD" w:themeColor="accent1"/>
+      <w:sz w:val="26"/>
+      <w:szCs w:val="26"/>
+    </w:rPr>
+  </w:style>
   <w:style w:type="character" w:default="1" w:styleId="Fuentedeprrafopredeter">
     <w:name w:val="Default Paragraph Font"/>
     <w:uiPriority w:val="1"/>
@@ -875,6 +2069,32 @@
       <w:ind w:left="720"/>
       <w:contextualSpacing/>
     </w:pPr>
+  </w:style>
+  <w:style w:type="character" w:customStyle="1" w:styleId="Ttulo2Car">
+    <w:name w:val="Título 2 Car"/>
+    <w:basedOn w:val="Fuentedeprrafopredeter"/>
+    <w:link w:val="Ttulo2"/>
+    <w:uiPriority w:val="9"/>
+    <w:rsid w:val="00EB0D0F"/>
+    <w:rPr>
+      <w:rFonts w:asciiTheme="majorHAnsi" w:eastAsiaTheme="majorEastAsia" w:hAnsiTheme="majorHAnsi" w:cstheme="majorBidi"/>
+      <w:b/>
+      <w:bCs/>
+      <w:color w:val="4F81BD" w:themeColor="accent1"/>
+      <w:sz w:val="26"/>
+      <w:szCs w:val="26"/>
+    </w:rPr>
+  </w:style>
+  <w:style w:type="character" w:styleId="Hipervnculo">
+    <w:name w:val="Hyperlink"/>
+    <w:basedOn w:val="Fuentedeprrafopredeter"/>
+    <w:uiPriority w:val="99"/>
+    <w:unhideWhenUsed/>
+    <w:rsid w:val="00ED624B"/>
+    <w:rPr>
+      <w:color w:val="0000FF" w:themeColor="hyperlink"/>
+      <w:u w:val="single"/>
+    </w:rPr>
   </w:style>
 </w:styles>
 </file>
@@ -1357,7 +2577,7 @@
 </file>
 
 <file path=customXml/itemProps1.xml><?xml version="1.0" encoding="utf-8"?>
-<ds:datastoreItem xmlns:ds="http://schemas.openxmlformats.org/officeDocument/2006/customXml" ds:itemID="{15362BBD-06E5-445A-B29D-A8605BEFD4C6}">
+<ds:datastoreItem xmlns:ds="http://schemas.openxmlformats.org/officeDocument/2006/customXml" ds:itemID="{671B32C5-AAC9-4913-B0E9-05F90D64A179}">
   <ds:schemaRefs>
     <ds:schemaRef ds:uri="http://schemas.openxmlformats.org/officeDocument/2006/bibliography"/>
   </ds:schemaRefs>

</xml_diff>

<commit_message>
subido todo develop a master
</commit_message>
<xml_diff>
--- a/manuales/e13-Manual_Implantación_sistema.docx
+++ b/manuales/e13-Manual_Implantación_sistema.docx
@@ -6,9 +6,17 @@
       <w:pPr>
         <w:pStyle w:val="Ttulo1"/>
       </w:pPr>
-      <w:bookmarkStart w:id="0" w:name="_GoBack"/>
       <w:r>
         <w:t>Manual de implantación del sistema</w:t>
+      </w:r>
+    </w:p>
+    <w:p/>
+    <w:p>
+      <w:pPr>
+        <w:pStyle w:val="Ttulo2"/>
+      </w:pPr>
+      <w:r>
+        <w:t>Implantación en un Servidor Web</w:t>
       </w:r>
     </w:p>
     <w:p/>
@@ -27,7 +35,16 @@
         <w:t>una correcta</w:t>
       </w:r>
       <w:r>
-        <w:t xml:space="preserve"> implantación del sistema en un Servidor Web se deben seguir los pasos descritos a continuación:</w:t>
+        <w:t xml:space="preserve"> implantación del sistema en un </w:t>
+      </w:r>
+      <w:r>
+        <w:rPr>
+          <w:b/>
+        </w:rPr>
+        <w:t>Servidor Web</w:t>
+      </w:r>
+      <w:r>
+        <w:t xml:space="preserve"> se deben seguir los pasos descritos a continuación:</w:t>
       </w:r>
     </w:p>
     <w:p>
@@ -457,7 +474,839 @@
       <w:r>
         <w:t>Si se han seguido todos los pasos anteriores, el sistema ya debe estar en funcionamiento.</w:t>
       </w:r>
+    </w:p>
+    <w:p>
+      <w:pPr>
+        <w:pStyle w:val="Ttulo2"/>
+      </w:pPr>
+      <w:r>
+        <w:t xml:space="preserve">Generación de una aplicación nativa (Android, </w:t>
+      </w:r>
+      <w:proofErr w:type="spellStart"/>
+      <w:r>
+        <w:t>iOS</w:t>
+      </w:r>
+      <w:proofErr w:type="spellEnd"/>
+      <w:r>
+        <w:t xml:space="preserve">, Windows </w:t>
+      </w:r>
+      <w:proofErr w:type="spellStart"/>
+      <w:r>
+        <w:t>Phone</w:t>
+      </w:r>
+      <w:proofErr w:type="spellEnd"/>
+      <w:r>
+        <w:t>…)</w:t>
+      </w:r>
+    </w:p>
+    <w:p/>
+    <w:p>
+      <w:pPr>
+        <w:ind w:firstLine="284"/>
+      </w:pPr>
+      <w:r>
+        <w:t>Si se quiere generar una aplicación para los sistemas operativos más populares se deben seguir los siguientes pasos sencillos:</w:t>
+      </w:r>
+    </w:p>
+    <w:p>
+      <w:pPr>
+        <w:pStyle w:val="Prrafodelista"/>
+        <w:numPr>
+          <w:ilvl w:val="0"/>
+          <w:numId w:val="4"/>
+        </w:numPr>
+      </w:pPr>
+      <w:r>
+        <w:rPr>
+          <w:b/>
+        </w:rPr>
+        <w:t>Preparación del fichero comprimido</w:t>
+      </w:r>
+      <w:r>
+        <w:t>:</w:t>
+      </w:r>
+    </w:p>
+    <w:p>
+      <w:pPr>
+        <w:pStyle w:val="Prrafodelista"/>
+        <w:numPr>
+          <w:ilvl w:val="1"/>
+          <w:numId w:val="4"/>
+        </w:numPr>
+      </w:pPr>
+      <w:r>
+        <w:t xml:space="preserve">Se debe crear una carpeta en algún lugar para facilitar los siguientes pasos. Supongamos que dicha carpeta se llama </w:t>
+      </w:r>
+      <w:r>
+        <w:rPr>
+          <w:i/>
+        </w:rPr>
+        <w:t>“</w:t>
+      </w:r>
+      <w:proofErr w:type="spellStart"/>
+      <w:r>
+        <w:rPr>
+          <w:i/>
+        </w:rPr>
+        <w:t>sslist</w:t>
+      </w:r>
+      <w:proofErr w:type="spellEnd"/>
+      <w:r>
+        <w:rPr>
+          <w:i/>
+        </w:rPr>
+        <w:t>”.</w:t>
+      </w:r>
+    </w:p>
+    <w:p>
+      <w:pPr>
+        <w:pStyle w:val="Prrafodelista"/>
+        <w:numPr>
+          <w:ilvl w:val="1"/>
+          <w:numId w:val="4"/>
+        </w:numPr>
+      </w:pPr>
+      <w:r>
+        <w:t xml:space="preserve"> A continuación se debe copiar todo el contenido (excepto la carpeta </w:t>
+      </w:r>
+      <w:proofErr w:type="spellStart"/>
+      <w:r>
+        <w:t>php</w:t>
+      </w:r>
+      <w:proofErr w:type="spellEnd"/>
+      <w:r>
+        <w:t xml:space="preserve">) de la carpeta </w:t>
+      </w:r>
+      <w:proofErr w:type="spellStart"/>
+      <w:r>
+        <w:t>src</w:t>
+      </w:r>
+      <w:proofErr w:type="spellEnd"/>
+      <w:r>
+        <w:t xml:space="preserve"> del </w:t>
+      </w:r>
+      <w:proofErr w:type="spellStart"/>
+      <w:r>
+        <w:t>release</w:t>
+      </w:r>
+      <w:proofErr w:type="spellEnd"/>
+      <w:r>
+        <w:t xml:space="preserve"> a la carpeta </w:t>
+      </w:r>
+      <w:r>
+        <w:rPr>
+          <w:i/>
+        </w:rPr>
+        <w:t>“</w:t>
+      </w:r>
+      <w:proofErr w:type="spellStart"/>
+      <w:r>
+        <w:rPr>
+          <w:i/>
+        </w:rPr>
+        <w:t>sslist</w:t>
+      </w:r>
+      <w:proofErr w:type="spellEnd"/>
+      <w:r>
+        <w:rPr>
+          <w:i/>
+        </w:rPr>
+        <w:t>”</w:t>
+      </w:r>
+      <w:r>
+        <w:t xml:space="preserve"> anteriormente creada.</w:t>
+      </w:r>
+    </w:p>
+    <w:p>
+      <w:pPr>
+        <w:pStyle w:val="Prrafodelista"/>
+        <w:numPr>
+          <w:ilvl w:val="1"/>
+          <w:numId w:val="4"/>
+        </w:numPr>
+      </w:pPr>
+      <w:r>
+        <w:t>El próximo paso consiste en mover el fichero /</w:t>
+      </w:r>
+      <w:proofErr w:type="spellStart"/>
+      <w:r>
+        <w:t>phonegap</w:t>
+      </w:r>
+      <w:proofErr w:type="spellEnd"/>
+      <w:r>
+        <w:t xml:space="preserve">/config.xml a la raíz de </w:t>
+      </w:r>
+      <w:r>
+        <w:rPr>
+          <w:i/>
+        </w:rPr>
+        <w:t>“</w:t>
+      </w:r>
+      <w:proofErr w:type="spellStart"/>
+      <w:r>
+        <w:rPr>
+          <w:i/>
+        </w:rPr>
+        <w:t>sslist</w:t>
+      </w:r>
+      <w:proofErr w:type="spellEnd"/>
+      <w:r>
+        <w:rPr>
+          <w:i/>
+        </w:rPr>
+        <w:t>”.</w:t>
+      </w:r>
+    </w:p>
+    <w:p>
+      <w:pPr>
+        <w:pStyle w:val="Prrafodelista"/>
+        <w:numPr>
+          <w:ilvl w:val="1"/>
+          <w:numId w:val="4"/>
+        </w:numPr>
+      </w:pPr>
+      <w:r>
+        <w:lastRenderedPageBreak/>
+        <w:t>Ahora se tiene que editar un detalle del fichero /index.html, ya que está preparado para ser desplegado en un servidor web y utiliza direccionamiento relativo. Necesitamos definir la dirección absoluta de la aplicaci</w:t>
+      </w:r>
+      <w:r>
+        <w:t>ón web. La línea</w:t>
+      </w:r>
+      <w:r>
+        <w:t xml:space="preserve"> en </w:t>
+      </w:r>
+      <w:proofErr w:type="spellStart"/>
+      <w:r>
+        <w:t>cuestión</w:t>
+      </w:r>
+      <w:r>
+        <w:t>,que</w:t>
+      </w:r>
+      <w:proofErr w:type="spellEnd"/>
+      <w:r>
+        <w:t xml:space="preserve"> se encuentra</w:t>
+      </w:r>
+      <w:bookmarkStart w:id="0" w:name="_GoBack"/>
       <w:bookmarkEnd w:id="0"/>
+      <w:r>
+        <w:t xml:space="preserve"> al principio del fichero, </w:t>
+      </w:r>
+      <w:r>
+        <w:t>es la siguiente</w:t>
+      </w:r>
+      <w:r>
+        <w:t xml:space="preserve"> :</w:t>
+      </w:r>
+    </w:p>
+    <w:p>
+      <w:pPr>
+        <w:ind w:left="1080"/>
+      </w:pPr>
+      <w:r>
+        <w:rPr>
+          <w:noProof/>
+          <w:lang w:eastAsia="es-ES"/>
+        </w:rPr>
+        <w:drawing>
+          <wp:inline distT="0" distB="0" distL="0" distR="0" wp14:anchorId="6BCB56A6" wp14:editId="72C81AD5">
+            <wp:extent cx="4394835" cy="211455"/>
+            <wp:effectExtent l="0" t="0" r="0" b="0"/>
+            <wp:docPr id="3" name="Imagen 3" descr="C:\Users\Kebab\Desktop\test app\index_sin_modificar.PNG"/>
+            <wp:cNvGraphicFramePr>
+              <a:graphicFrameLocks xmlns:a="http://schemas.openxmlformats.org/drawingml/2006/main" noChangeAspect="1"/>
+            </wp:cNvGraphicFramePr>
+            <a:graphic xmlns:a="http://schemas.openxmlformats.org/drawingml/2006/main">
+              <a:graphicData uri="http://schemas.openxmlformats.org/drawingml/2006/picture">
+                <pic:pic xmlns:pic="http://schemas.openxmlformats.org/drawingml/2006/picture">
+                  <pic:nvPicPr>
+                    <pic:cNvPr id="0" name="Picture 2" descr="C:\Users\Kebab\Desktop\test app\index_sin_modificar.PNG"/>
+                    <pic:cNvPicPr>
+                      <a:picLocks noChangeAspect="1" noChangeArrowheads="1"/>
+                    </pic:cNvPicPr>
+                  </pic:nvPicPr>
+                  <pic:blipFill>
+                    <a:blip r:embed="rId7">
+                      <a:extLst>
+                        <a:ext uri="{28A0092B-C50C-407E-A947-70E740481C1C}">
+                          <a14:useLocalDpi xmlns:a14="http://schemas.microsoft.com/office/drawing/2010/main" val="0"/>
+                        </a:ext>
+                      </a:extLst>
+                    </a:blip>
+                    <a:srcRect/>
+                    <a:stretch>
+                      <a:fillRect/>
+                    </a:stretch>
+                  </pic:blipFill>
+                  <pic:spPr bwMode="auto">
+                    <a:xfrm>
+                      <a:off x="0" y="0"/>
+                      <a:ext cx="4394835" cy="211455"/>
+                    </a:xfrm>
+                    <a:prstGeom prst="rect">
+                      <a:avLst/>
+                    </a:prstGeom>
+                    <a:noFill/>
+                    <a:ln>
+                      <a:noFill/>
+                    </a:ln>
+                  </pic:spPr>
+                </pic:pic>
+              </a:graphicData>
+            </a:graphic>
+          </wp:inline>
+        </w:drawing>
+      </w:r>
+    </w:p>
+    <w:p>
+      <w:pPr>
+        <w:ind w:left="1080"/>
+      </w:pPr>
+      <w:r>
+        <w:t xml:space="preserve">Lo que se debe hacer es asignar a la variable URL_SERVER la dirección absoluta de la aplicación web desplegada. Como ejemplo se va a usar la dirección </w:t>
+      </w:r>
+      <w:hyperlink r:id="rId8" w:history="1">
+        <w:r>
+          <w:rPr>
+            <w:rStyle w:val="Hipervnculo"/>
+          </w:rPr>
+          <w:t>http://sharedslist.hol.es</w:t>
+        </w:r>
+      </w:hyperlink>
+      <w:r>
+        <w:t xml:space="preserve"> . Así, la anterior línea debería quedar así:</w:t>
+      </w:r>
+    </w:p>
+    <w:p>
+      <w:pPr>
+        <w:ind w:left="1080"/>
+      </w:pPr>
+      <w:r>
+        <w:rPr>
+          <w:noProof/>
+          <w:lang w:eastAsia="es-ES"/>
+        </w:rPr>
+        <w:drawing>
+          <wp:inline distT="0" distB="0" distL="0" distR="0" wp14:anchorId="56FB3FCB" wp14:editId="7FCB2BBB">
+            <wp:extent cx="5391150" cy="136525"/>
+            <wp:effectExtent l="0" t="0" r="0" b="0"/>
+            <wp:docPr id="4" name="Imagen 4" descr="C:\Users\Kebab\Desktop\test app\index_modificado.PNG"/>
+            <wp:cNvGraphicFramePr>
+              <a:graphicFrameLocks xmlns:a="http://schemas.openxmlformats.org/drawingml/2006/main" noChangeAspect="1"/>
+            </wp:cNvGraphicFramePr>
+            <a:graphic xmlns:a="http://schemas.openxmlformats.org/drawingml/2006/main">
+              <a:graphicData uri="http://schemas.openxmlformats.org/drawingml/2006/picture">
+                <pic:pic xmlns:pic="http://schemas.openxmlformats.org/drawingml/2006/picture">
+                  <pic:nvPicPr>
+                    <pic:cNvPr id="0" name="Picture 3" descr="C:\Users\Kebab\Desktop\test app\index_modificado.PNG"/>
+                    <pic:cNvPicPr>
+                      <a:picLocks noChangeAspect="1" noChangeArrowheads="1"/>
+                    </pic:cNvPicPr>
+                  </pic:nvPicPr>
+                  <pic:blipFill>
+                    <a:blip r:embed="rId9">
+                      <a:extLst>
+                        <a:ext uri="{28A0092B-C50C-407E-A947-70E740481C1C}">
+                          <a14:useLocalDpi xmlns:a14="http://schemas.microsoft.com/office/drawing/2010/main" val="0"/>
+                        </a:ext>
+                      </a:extLst>
+                    </a:blip>
+                    <a:srcRect/>
+                    <a:stretch>
+                      <a:fillRect/>
+                    </a:stretch>
+                  </pic:blipFill>
+                  <pic:spPr bwMode="auto">
+                    <a:xfrm>
+                      <a:off x="0" y="0"/>
+                      <a:ext cx="5391150" cy="136525"/>
+                    </a:xfrm>
+                    <a:prstGeom prst="rect">
+                      <a:avLst/>
+                    </a:prstGeom>
+                    <a:noFill/>
+                    <a:ln>
+                      <a:noFill/>
+                    </a:ln>
+                  </pic:spPr>
+                </pic:pic>
+              </a:graphicData>
+            </a:graphic>
+          </wp:inline>
+        </w:drawing>
+      </w:r>
+    </w:p>
+    <w:p>
+      <w:pPr>
+        <w:pStyle w:val="Prrafodelista"/>
+        <w:numPr>
+          <w:ilvl w:val="1"/>
+          <w:numId w:val="4"/>
+        </w:numPr>
+      </w:pPr>
+      <w:r>
+        <w:t xml:space="preserve">Llegados a este punto, la carpeta </w:t>
+      </w:r>
+      <w:proofErr w:type="spellStart"/>
+      <w:r>
+        <w:rPr>
+          <w:i/>
+        </w:rPr>
+        <w:t>sslist</w:t>
+      </w:r>
+      <w:proofErr w:type="spellEnd"/>
+      <w:r>
+        <w:t xml:space="preserve"> debería contener los elementos que se aprecian en la siguiente imagen:</w:t>
+      </w:r>
+      <w:r>
+        <w:rPr>
+          <w:noProof/>
+          <w:lang w:eastAsia="es-ES"/>
+        </w:rPr>
+        <w:drawing>
+          <wp:inline distT="0" distB="0" distL="0" distR="0" wp14:anchorId="77A737C2" wp14:editId="6512FA7F">
+            <wp:extent cx="5397500" cy="1098550"/>
+            <wp:effectExtent l="0" t="0" r="0" b="0"/>
+            <wp:docPr id="5" name="Imagen 5" descr="C:\Users\Kebab\Desktop\test app\carpeta sslist.PNG"/>
+            <wp:cNvGraphicFramePr>
+              <a:graphicFrameLocks xmlns:a="http://schemas.openxmlformats.org/drawingml/2006/main" noChangeAspect="1"/>
+            </wp:cNvGraphicFramePr>
+            <a:graphic xmlns:a="http://schemas.openxmlformats.org/drawingml/2006/main">
+              <a:graphicData uri="http://schemas.openxmlformats.org/drawingml/2006/picture">
+                <pic:pic xmlns:pic="http://schemas.openxmlformats.org/drawingml/2006/picture">
+                  <pic:nvPicPr>
+                    <pic:cNvPr id="0" name="Picture 4" descr="C:\Users\Kebab\Desktop\test app\carpeta sslist.PNG"/>
+                    <pic:cNvPicPr>
+                      <a:picLocks noChangeAspect="1" noChangeArrowheads="1"/>
+                    </pic:cNvPicPr>
+                  </pic:nvPicPr>
+                  <pic:blipFill>
+                    <a:blip r:embed="rId10">
+                      <a:extLst>
+                        <a:ext uri="{28A0092B-C50C-407E-A947-70E740481C1C}">
+                          <a14:useLocalDpi xmlns:a14="http://schemas.microsoft.com/office/drawing/2010/main" val="0"/>
+                        </a:ext>
+                      </a:extLst>
+                    </a:blip>
+                    <a:srcRect/>
+                    <a:stretch>
+                      <a:fillRect/>
+                    </a:stretch>
+                  </pic:blipFill>
+                  <pic:spPr bwMode="auto">
+                    <a:xfrm>
+                      <a:off x="0" y="0"/>
+                      <a:ext cx="5397500" cy="1098550"/>
+                    </a:xfrm>
+                    <a:prstGeom prst="rect">
+                      <a:avLst/>
+                    </a:prstGeom>
+                    <a:noFill/>
+                    <a:ln>
+                      <a:noFill/>
+                    </a:ln>
+                  </pic:spPr>
+                </pic:pic>
+              </a:graphicData>
+            </a:graphic>
+          </wp:inline>
+        </w:drawing>
+      </w:r>
+    </w:p>
+    <w:p>
+      <w:pPr>
+        <w:pStyle w:val="Prrafodelista"/>
+        <w:numPr>
+          <w:ilvl w:val="1"/>
+          <w:numId w:val="4"/>
+        </w:numPr>
+      </w:pPr>
+      <w:r>
+        <w:t>Ahora se debe comprimir el contenido de la carpeta anterior en un fichero .</w:t>
+      </w:r>
+      <w:proofErr w:type="spellStart"/>
+      <w:r>
+        <w:t>zip</w:t>
+      </w:r>
+      <w:proofErr w:type="spellEnd"/>
+      <w:r>
+        <w:t xml:space="preserve">. Supongamos que dicho fichero comprimido se llama </w:t>
+      </w:r>
+      <w:r>
+        <w:rPr>
+          <w:i/>
+        </w:rPr>
+        <w:t>“sslist.zip”.</w:t>
+      </w:r>
+    </w:p>
+    <w:p>
+      <w:pPr>
+        <w:pStyle w:val="Prrafodelista"/>
+        <w:numPr>
+          <w:ilvl w:val="0"/>
+          <w:numId w:val="4"/>
+        </w:numPr>
+      </w:pPr>
+      <w:r>
+        <w:rPr>
+          <w:b/>
+        </w:rPr>
+        <w:t>Generación de la aplicación:</w:t>
+      </w:r>
+    </w:p>
+    <w:p>
+      <w:pPr>
+        <w:pStyle w:val="Prrafodelista"/>
+        <w:numPr>
+          <w:ilvl w:val="1"/>
+          <w:numId w:val="4"/>
+        </w:numPr>
+      </w:pPr>
+      <w:r>
+        <w:t xml:space="preserve">Ahora que ya tenemos el fichero comprimido </w:t>
+      </w:r>
+      <w:r>
+        <w:rPr>
+          <w:i/>
+        </w:rPr>
+        <w:t>“sslist.zip”</w:t>
+      </w:r>
+      <w:r>
+        <w:t xml:space="preserve">, debemos dirigirnos al sitio web </w:t>
+      </w:r>
+      <w:hyperlink r:id="rId11" w:history="1">
+        <w:r>
+          <w:rPr>
+            <w:rStyle w:val="Hipervnculo"/>
+          </w:rPr>
+          <w:t>https://build.phonegap.com/plans/free-adobeid</w:t>
+        </w:r>
+      </w:hyperlink>
+      <w:r>
+        <w:t xml:space="preserve"> y crearse una cuenta o entrar en sesión con una ya existente de Adobe ID.</w:t>
+      </w:r>
+    </w:p>
+    <w:p>
+      <w:pPr>
+        <w:pStyle w:val="Prrafodelista"/>
+        <w:numPr>
+          <w:ilvl w:val="1"/>
+          <w:numId w:val="4"/>
+        </w:numPr>
+      </w:pPr>
+      <w:r>
+        <w:t>Una vez entrado en sesión, se debería mostrar un menú parecido al siguiente:</w:t>
+      </w:r>
+    </w:p>
+    <w:p>
+      <w:pPr>
+        <w:pStyle w:val="Prrafodelista"/>
+        <w:ind w:left="792"/>
+      </w:pPr>
+      <w:r>
+        <w:rPr>
+          <w:noProof/>
+          <w:lang w:eastAsia="es-ES"/>
+        </w:rPr>
+        <w:drawing>
+          <wp:inline distT="0" distB="0" distL="0" distR="0">
+            <wp:extent cx="5391150" cy="2197100"/>
+            <wp:effectExtent l="0" t="0" r="0" b="0"/>
+            <wp:docPr id="6" name="Imagen 6" descr="C:\Users\Kebab\Desktop\test app\build-1.PNG"/>
+            <wp:cNvGraphicFramePr>
+              <a:graphicFrameLocks xmlns:a="http://schemas.openxmlformats.org/drawingml/2006/main" noChangeAspect="1"/>
+            </wp:cNvGraphicFramePr>
+            <a:graphic xmlns:a="http://schemas.openxmlformats.org/drawingml/2006/main">
+              <a:graphicData uri="http://schemas.openxmlformats.org/drawingml/2006/picture">
+                <pic:pic xmlns:pic="http://schemas.openxmlformats.org/drawingml/2006/picture">
+                  <pic:nvPicPr>
+                    <pic:cNvPr id="0" name="Picture 5" descr="C:\Users\Kebab\Desktop\test app\build-1.PNG"/>
+                    <pic:cNvPicPr>
+                      <a:picLocks noChangeAspect="1" noChangeArrowheads="1"/>
+                    </pic:cNvPicPr>
+                  </pic:nvPicPr>
+                  <pic:blipFill>
+                    <a:blip r:embed="rId12">
+                      <a:extLst>
+                        <a:ext uri="{28A0092B-C50C-407E-A947-70E740481C1C}">
+                          <a14:useLocalDpi xmlns:a14="http://schemas.microsoft.com/office/drawing/2010/main" val="0"/>
+                        </a:ext>
+                      </a:extLst>
+                    </a:blip>
+                    <a:srcRect/>
+                    <a:stretch>
+                      <a:fillRect/>
+                    </a:stretch>
+                  </pic:blipFill>
+                  <pic:spPr bwMode="auto">
+                    <a:xfrm>
+                      <a:off x="0" y="0"/>
+                      <a:ext cx="5391150" cy="2197100"/>
+                    </a:xfrm>
+                    <a:prstGeom prst="rect">
+                      <a:avLst/>
+                    </a:prstGeom>
+                    <a:noFill/>
+                    <a:ln>
+                      <a:noFill/>
+                    </a:ln>
+                  </pic:spPr>
+                </pic:pic>
+              </a:graphicData>
+            </a:graphic>
+          </wp:inline>
+        </w:drawing>
+      </w:r>
+    </w:p>
+    <w:p>
+      <w:pPr>
+        <w:pStyle w:val="Prrafodelista"/>
+        <w:ind w:left="792"/>
+      </w:pPr>
+      <w:r>
+        <w:t xml:space="preserve">Se debe pulsar el botón </w:t>
+      </w:r>
+      <w:r>
+        <w:rPr>
+          <w:i/>
+        </w:rPr>
+        <w:t>“</w:t>
+      </w:r>
+      <w:proofErr w:type="spellStart"/>
+      <w:r>
+        <w:rPr>
+          <w:i/>
+        </w:rPr>
+        <w:t>Upload</w:t>
+      </w:r>
+      <w:proofErr w:type="spellEnd"/>
+      <w:r>
+        <w:rPr>
+          <w:i/>
+        </w:rPr>
+        <w:t xml:space="preserve"> a .</w:t>
+      </w:r>
+      <w:proofErr w:type="spellStart"/>
+      <w:r>
+        <w:rPr>
+          <w:i/>
+        </w:rPr>
+        <w:t>zip</w:t>
+      </w:r>
+      <w:proofErr w:type="spellEnd"/>
+      <w:r>
+        <w:rPr>
+          <w:i/>
+        </w:rPr>
+        <w:t xml:space="preserve"> file”</w:t>
+      </w:r>
+      <w:r>
+        <w:t xml:space="preserve">, y seleccionar el fichero comprimido </w:t>
+      </w:r>
+      <w:r>
+        <w:rPr>
+          <w:i/>
+        </w:rPr>
+        <w:t>“sslist.zip”</w:t>
+      </w:r>
+      <w:r>
+        <w:t xml:space="preserve"> creado en la anterior sección.</w:t>
+      </w:r>
+    </w:p>
+    <w:p>
+      <w:pPr>
+        <w:pStyle w:val="Prrafodelista"/>
+        <w:ind w:left="792"/>
+      </w:pPr>
+    </w:p>
+    <w:p>
+      <w:pPr>
+        <w:pStyle w:val="Prrafodelista"/>
+        <w:numPr>
+          <w:ilvl w:val="1"/>
+          <w:numId w:val="4"/>
+        </w:numPr>
+      </w:pPr>
+      <w:r>
+        <w:lastRenderedPageBreak/>
+        <w:t>Una vez se haya subido correctamente el fichero comprimido, se debería mostrar un menú similar al siguiente:</w:t>
+      </w:r>
+      <w:r>
+        <w:rPr>
+          <w:noProof/>
+          <w:lang w:eastAsia="es-ES"/>
+        </w:rPr>
+        <w:drawing>
+          <wp:inline distT="0" distB="0" distL="0" distR="0">
+            <wp:extent cx="5397500" cy="1726565"/>
+            <wp:effectExtent l="0" t="0" r="0" b="0"/>
+            <wp:docPr id="7" name="Imagen 7" descr="C:\Users\Kebab\Desktop\test app\build-2.PNG"/>
+            <wp:cNvGraphicFramePr>
+              <a:graphicFrameLocks xmlns:a="http://schemas.openxmlformats.org/drawingml/2006/main" noChangeAspect="1"/>
+            </wp:cNvGraphicFramePr>
+            <a:graphic xmlns:a="http://schemas.openxmlformats.org/drawingml/2006/main">
+              <a:graphicData uri="http://schemas.openxmlformats.org/drawingml/2006/picture">
+                <pic:pic xmlns:pic="http://schemas.openxmlformats.org/drawingml/2006/picture">
+                  <pic:nvPicPr>
+                    <pic:cNvPr id="0" name="Picture 6" descr="C:\Users\Kebab\Desktop\test app\build-2.PNG"/>
+                    <pic:cNvPicPr>
+                      <a:picLocks noChangeAspect="1" noChangeArrowheads="1"/>
+                    </pic:cNvPicPr>
+                  </pic:nvPicPr>
+                  <pic:blipFill>
+                    <a:blip r:embed="rId13">
+                      <a:extLst>
+                        <a:ext uri="{28A0092B-C50C-407E-A947-70E740481C1C}">
+                          <a14:useLocalDpi xmlns:a14="http://schemas.microsoft.com/office/drawing/2010/main" val="0"/>
+                        </a:ext>
+                      </a:extLst>
+                    </a:blip>
+                    <a:srcRect/>
+                    <a:stretch>
+                      <a:fillRect/>
+                    </a:stretch>
+                  </pic:blipFill>
+                  <pic:spPr bwMode="auto">
+                    <a:xfrm>
+                      <a:off x="0" y="0"/>
+                      <a:ext cx="5397500" cy="1726565"/>
+                    </a:xfrm>
+                    <a:prstGeom prst="rect">
+                      <a:avLst/>
+                    </a:prstGeom>
+                    <a:noFill/>
+                    <a:ln>
+                      <a:noFill/>
+                    </a:ln>
+                  </pic:spPr>
+                </pic:pic>
+              </a:graphicData>
+            </a:graphic>
+          </wp:inline>
+        </w:drawing>
+      </w:r>
+    </w:p>
+    <w:p>
+      <w:pPr>
+        <w:pStyle w:val="Prrafodelista"/>
+        <w:ind w:left="792"/>
+      </w:pPr>
+      <w:r>
+        <w:t xml:space="preserve">Ahora pulsamos el botón </w:t>
+      </w:r>
+      <w:r>
+        <w:rPr>
+          <w:i/>
+        </w:rPr>
+        <w:t>“</w:t>
+      </w:r>
+      <w:proofErr w:type="spellStart"/>
+      <w:r>
+        <w:rPr>
+          <w:i/>
+        </w:rPr>
+        <w:t>Ready</w:t>
+      </w:r>
+      <w:proofErr w:type="spellEnd"/>
+      <w:r>
+        <w:rPr>
+          <w:i/>
+        </w:rPr>
+        <w:t xml:space="preserve"> to </w:t>
+      </w:r>
+      <w:proofErr w:type="spellStart"/>
+      <w:r>
+        <w:rPr>
+          <w:i/>
+        </w:rPr>
+        <w:t>build</w:t>
+      </w:r>
+      <w:proofErr w:type="spellEnd"/>
+      <w:r>
+        <w:rPr>
+          <w:i/>
+        </w:rPr>
+        <w:t>”</w:t>
+      </w:r>
+      <w:r>
+        <w:t xml:space="preserve"> y el servidor de </w:t>
+      </w:r>
+      <w:proofErr w:type="spellStart"/>
+      <w:r>
+        <w:t>PhoneGap</w:t>
+      </w:r>
+      <w:proofErr w:type="spellEnd"/>
+      <w:r>
+        <w:t xml:space="preserve"> comenzará la generación de la aplicación para los sistemas operativos más populares.</w:t>
+      </w:r>
+    </w:p>
+    <w:p>
+      <w:pPr>
+        <w:pStyle w:val="Prrafodelista"/>
+        <w:numPr>
+          <w:ilvl w:val="1"/>
+          <w:numId w:val="4"/>
+        </w:numPr>
+      </w:pPr>
+      <w:r>
+        <w:t>Una vez completado el proceso anterior, se muestra el resultado de la generación para varios sistemas operativos:</w:t>
+      </w:r>
+      <w:r>
+        <w:rPr>
+          <w:noProof/>
+          <w:lang w:eastAsia="es-ES"/>
+        </w:rPr>
+        <w:t xml:space="preserve"> </w:t>
+      </w:r>
+      <w:r>
+        <w:rPr>
+          <w:noProof/>
+          <w:lang w:eastAsia="es-ES"/>
+        </w:rPr>
+        <w:drawing>
+          <wp:inline distT="0" distB="0" distL="0" distR="0" wp14:anchorId="2C102682" wp14:editId="43780C2B">
+            <wp:extent cx="5400040" cy="1699809"/>
+            <wp:effectExtent l="0" t="0" r="0" b="0"/>
+            <wp:docPr id="1" name="Imagen 1"/>
+            <wp:cNvGraphicFramePr>
+              <a:graphicFrameLocks xmlns:a="http://schemas.openxmlformats.org/drawingml/2006/main" noChangeAspect="1"/>
+            </wp:cNvGraphicFramePr>
+            <a:graphic xmlns:a="http://schemas.openxmlformats.org/drawingml/2006/main">
+              <a:graphicData uri="http://schemas.openxmlformats.org/drawingml/2006/picture">
+                <pic:pic xmlns:pic="http://schemas.openxmlformats.org/drawingml/2006/picture">
+                  <pic:nvPicPr>
+                    <pic:cNvPr id="0" name=""/>
+                    <pic:cNvPicPr/>
+                  </pic:nvPicPr>
+                  <pic:blipFill>
+                    <a:blip r:embed="rId14"/>
+                    <a:stretch>
+                      <a:fillRect/>
+                    </a:stretch>
+                  </pic:blipFill>
+                  <pic:spPr>
+                    <a:xfrm>
+                      <a:off x="0" y="0"/>
+                      <a:ext cx="5400040" cy="1699809"/>
+                    </a:xfrm>
+                    <a:prstGeom prst="rect">
+                      <a:avLst/>
+                    </a:prstGeom>
+                  </pic:spPr>
+                </pic:pic>
+              </a:graphicData>
+            </a:graphic>
+          </wp:inline>
+        </w:drawing>
+      </w:r>
+    </w:p>
+    <w:p>
+      <w:pPr>
+        <w:pStyle w:val="Prrafodelista"/>
+        <w:ind w:left="792"/>
+      </w:pPr>
+      <w:r>
+        <w:t>Si todo ha ido correctamente, ya tendremos a nuestra disposición los instaladores de las aplicaciones listos para descargar. Simplemente se hace clic sobre el icono del sistema operativo deseado y comienza la descarga del fichero de instalación para ésa plataforma.</w:t>
+      </w:r>
     </w:p>
     <w:sectPr>
       <w:pgSz w:w="11906" w:h="16838"/>
@@ -472,6 +1321,318 @@
 <file path=word/numbering.xml><?xml version="1.0" encoding="utf-8"?>
 <w:numbering xmlns:wpc="http://schemas.microsoft.com/office/word/2010/wordprocessingCanvas" xmlns:mc="http://schemas.openxmlformats.org/markup-compatibility/2006" xmlns:o="urn:schemas-microsoft-com:office:office" xmlns:r="http://schemas.openxmlformats.org/officeDocument/2006/relationships" xmlns:m="http://schemas.openxmlformats.org/officeDocument/2006/math" xmlns:v="urn:schemas-microsoft-com:vml" xmlns:wp14="http://schemas.microsoft.com/office/word/2010/wordprocessingDrawing" xmlns:wp="http://schemas.openxmlformats.org/drawingml/2006/wordprocessingDrawing" xmlns:w10="urn:schemas-microsoft-com:office:word" xmlns:w="http://schemas.openxmlformats.org/wordprocessingml/2006/main" xmlns:w14="http://schemas.microsoft.com/office/word/2010/wordml" xmlns:wpg="http://schemas.microsoft.com/office/word/2010/wordprocessingGroup" xmlns:wpi="http://schemas.microsoft.com/office/word/2010/wordprocessingInk" xmlns:wne="http://schemas.microsoft.com/office/word/2006/wordml" xmlns:wps="http://schemas.microsoft.com/office/word/2010/wordprocessingShape" mc:Ignorable="w14 wp14">
   <w:abstractNum w:abstractNumId="0">
+    <w:nsid w:val="15B4543E"/>
+    <w:multiLevelType w:val="hybridMultilevel"/>
+    <w:tmpl w:val="7A56A534"/>
+    <w:lvl w:ilvl="0" w:tplc="0C0A0001">
+      <w:start w:val="1"/>
+      <w:numFmt w:val="bullet"/>
+      <w:lvlText w:val=""/>
+      <w:lvlJc w:val="left"/>
+      <w:pPr>
+        <w:ind w:left="1004" w:hanging="360"/>
+      </w:pPr>
+      <w:rPr>
+        <w:rFonts w:ascii="Symbol" w:hAnsi="Symbol" w:hint="default"/>
+      </w:rPr>
+    </w:lvl>
+    <w:lvl w:ilvl="1" w:tplc="0C0A0003" w:tentative="1">
+      <w:start w:val="1"/>
+      <w:numFmt w:val="bullet"/>
+      <w:lvlText w:val="o"/>
+      <w:lvlJc w:val="left"/>
+      <w:pPr>
+        <w:ind w:left="1724" w:hanging="360"/>
+      </w:pPr>
+      <w:rPr>
+        <w:rFonts w:ascii="Courier New" w:hAnsi="Courier New" w:cs="Courier New" w:hint="default"/>
+      </w:rPr>
+    </w:lvl>
+    <w:lvl w:ilvl="2" w:tplc="0C0A0005" w:tentative="1">
+      <w:start w:val="1"/>
+      <w:numFmt w:val="bullet"/>
+      <w:lvlText w:val=""/>
+      <w:lvlJc w:val="left"/>
+      <w:pPr>
+        <w:ind w:left="2444" w:hanging="360"/>
+      </w:pPr>
+      <w:rPr>
+        <w:rFonts w:ascii="Wingdings" w:hAnsi="Wingdings" w:hint="default"/>
+      </w:rPr>
+    </w:lvl>
+    <w:lvl w:ilvl="3" w:tplc="0C0A0001" w:tentative="1">
+      <w:start w:val="1"/>
+      <w:numFmt w:val="bullet"/>
+      <w:lvlText w:val=""/>
+      <w:lvlJc w:val="left"/>
+      <w:pPr>
+        <w:ind w:left="3164" w:hanging="360"/>
+      </w:pPr>
+      <w:rPr>
+        <w:rFonts w:ascii="Symbol" w:hAnsi="Symbol" w:hint="default"/>
+      </w:rPr>
+    </w:lvl>
+    <w:lvl w:ilvl="4" w:tplc="0C0A0003" w:tentative="1">
+      <w:start w:val="1"/>
+      <w:numFmt w:val="bullet"/>
+      <w:lvlText w:val="o"/>
+      <w:lvlJc w:val="left"/>
+      <w:pPr>
+        <w:ind w:left="3884" w:hanging="360"/>
+      </w:pPr>
+      <w:rPr>
+        <w:rFonts w:ascii="Courier New" w:hAnsi="Courier New" w:cs="Courier New" w:hint="default"/>
+      </w:rPr>
+    </w:lvl>
+    <w:lvl w:ilvl="5" w:tplc="0C0A0005" w:tentative="1">
+      <w:start w:val="1"/>
+      <w:numFmt w:val="bullet"/>
+      <w:lvlText w:val=""/>
+      <w:lvlJc w:val="left"/>
+      <w:pPr>
+        <w:ind w:left="4604" w:hanging="360"/>
+      </w:pPr>
+      <w:rPr>
+        <w:rFonts w:ascii="Wingdings" w:hAnsi="Wingdings" w:hint="default"/>
+      </w:rPr>
+    </w:lvl>
+    <w:lvl w:ilvl="6" w:tplc="0C0A0001" w:tentative="1">
+      <w:start w:val="1"/>
+      <w:numFmt w:val="bullet"/>
+      <w:lvlText w:val=""/>
+      <w:lvlJc w:val="left"/>
+      <w:pPr>
+        <w:ind w:left="5324" w:hanging="360"/>
+      </w:pPr>
+      <w:rPr>
+        <w:rFonts w:ascii="Symbol" w:hAnsi="Symbol" w:hint="default"/>
+      </w:rPr>
+    </w:lvl>
+    <w:lvl w:ilvl="7" w:tplc="0C0A0003" w:tentative="1">
+      <w:start w:val="1"/>
+      <w:numFmt w:val="bullet"/>
+      <w:lvlText w:val="o"/>
+      <w:lvlJc w:val="left"/>
+      <w:pPr>
+        <w:ind w:left="6044" w:hanging="360"/>
+      </w:pPr>
+      <w:rPr>
+        <w:rFonts w:ascii="Courier New" w:hAnsi="Courier New" w:cs="Courier New" w:hint="default"/>
+      </w:rPr>
+    </w:lvl>
+    <w:lvl w:ilvl="8" w:tplc="0C0A0005" w:tentative="1">
+      <w:start w:val="1"/>
+      <w:numFmt w:val="bullet"/>
+      <w:lvlText w:val=""/>
+      <w:lvlJc w:val="left"/>
+      <w:pPr>
+        <w:ind w:left="6764" w:hanging="360"/>
+      </w:pPr>
+      <w:rPr>
+        <w:rFonts w:ascii="Wingdings" w:hAnsi="Wingdings" w:hint="default"/>
+      </w:rPr>
+    </w:lvl>
+  </w:abstractNum>
+  <w:abstractNum w:abstractNumId="1">
+    <w:nsid w:val="1BCF103A"/>
+    <w:multiLevelType w:val="multilevel"/>
+    <w:tmpl w:val="0C0A001F"/>
+    <w:lvl w:ilvl="0">
+      <w:start w:val="1"/>
+      <w:numFmt w:val="decimal"/>
+      <w:lvlText w:val="%1."/>
+      <w:lvlJc w:val="left"/>
+      <w:pPr>
+        <w:ind w:left="360" w:hanging="360"/>
+      </w:pPr>
+    </w:lvl>
+    <w:lvl w:ilvl="1">
+      <w:start w:val="1"/>
+      <w:numFmt w:val="decimal"/>
+      <w:lvlText w:val="%1.%2."/>
+      <w:lvlJc w:val="left"/>
+      <w:pPr>
+        <w:ind w:left="792" w:hanging="432"/>
+      </w:pPr>
+    </w:lvl>
+    <w:lvl w:ilvl="2">
+      <w:start w:val="1"/>
+      <w:numFmt w:val="decimal"/>
+      <w:lvlText w:val="%1.%2.%3."/>
+      <w:lvlJc w:val="left"/>
+      <w:pPr>
+        <w:ind w:left="1224" w:hanging="504"/>
+      </w:pPr>
+    </w:lvl>
+    <w:lvl w:ilvl="3">
+      <w:start w:val="1"/>
+      <w:numFmt w:val="decimal"/>
+      <w:lvlText w:val="%1.%2.%3.%4."/>
+      <w:lvlJc w:val="left"/>
+      <w:pPr>
+        <w:ind w:left="1728" w:hanging="648"/>
+      </w:pPr>
+    </w:lvl>
+    <w:lvl w:ilvl="4">
+      <w:start w:val="1"/>
+      <w:numFmt w:val="decimal"/>
+      <w:lvlText w:val="%1.%2.%3.%4.%5."/>
+      <w:lvlJc w:val="left"/>
+      <w:pPr>
+        <w:ind w:left="2232" w:hanging="792"/>
+      </w:pPr>
+    </w:lvl>
+    <w:lvl w:ilvl="5">
+      <w:start w:val="1"/>
+      <w:numFmt w:val="decimal"/>
+      <w:lvlText w:val="%1.%2.%3.%4.%5.%6."/>
+      <w:lvlJc w:val="left"/>
+      <w:pPr>
+        <w:ind w:left="2736" w:hanging="936"/>
+      </w:pPr>
+    </w:lvl>
+    <w:lvl w:ilvl="6">
+      <w:start w:val="1"/>
+      <w:numFmt w:val="decimal"/>
+      <w:lvlText w:val="%1.%2.%3.%4.%5.%6.%7."/>
+      <w:lvlJc w:val="left"/>
+      <w:pPr>
+        <w:ind w:left="3240" w:hanging="1080"/>
+      </w:pPr>
+    </w:lvl>
+    <w:lvl w:ilvl="7">
+      <w:start w:val="1"/>
+      <w:numFmt w:val="decimal"/>
+      <w:lvlText w:val="%1.%2.%3.%4.%5.%6.%7.%8."/>
+      <w:lvlJc w:val="left"/>
+      <w:pPr>
+        <w:ind w:left="3744" w:hanging="1224"/>
+      </w:pPr>
+    </w:lvl>
+    <w:lvl w:ilvl="8">
+      <w:start w:val="1"/>
+      <w:numFmt w:val="decimal"/>
+      <w:lvlText w:val="%1.%2.%3.%4.%5.%6.%7.%8.%9."/>
+      <w:lvlJc w:val="left"/>
+      <w:pPr>
+        <w:ind w:left="4320" w:hanging="1440"/>
+      </w:pPr>
+    </w:lvl>
+  </w:abstractNum>
+  <w:abstractNum w:abstractNumId="2">
+    <w:nsid w:val="36807A3B"/>
+    <w:multiLevelType w:val="hybridMultilevel"/>
+    <w:tmpl w:val="14D22C7A"/>
+    <w:lvl w:ilvl="0" w:tplc="0C0A0001">
+      <w:start w:val="1"/>
+      <w:numFmt w:val="bullet"/>
+      <w:lvlText w:val=""/>
+      <w:lvlJc w:val="left"/>
+      <w:pPr>
+        <w:ind w:left="1004" w:hanging="360"/>
+      </w:pPr>
+      <w:rPr>
+        <w:rFonts w:ascii="Symbol" w:hAnsi="Symbol" w:hint="default"/>
+      </w:rPr>
+    </w:lvl>
+    <w:lvl w:ilvl="1" w:tplc="0C0A0003" w:tentative="1">
+      <w:start w:val="1"/>
+      <w:numFmt w:val="bullet"/>
+      <w:lvlText w:val="o"/>
+      <w:lvlJc w:val="left"/>
+      <w:pPr>
+        <w:ind w:left="1724" w:hanging="360"/>
+      </w:pPr>
+      <w:rPr>
+        <w:rFonts w:ascii="Courier New" w:hAnsi="Courier New" w:cs="Courier New" w:hint="default"/>
+      </w:rPr>
+    </w:lvl>
+    <w:lvl w:ilvl="2" w:tplc="0C0A0005" w:tentative="1">
+      <w:start w:val="1"/>
+      <w:numFmt w:val="bullet"/>
+      <w:lvlText w:val=""/>
+      <w:lvlJc w:val="left"/>
+      <w:pPr>
+        <w:ind w:left="2444" w:hanging="360"/>
+      </w:pPr>
+      <w:rPr>
+        <w:rFonts w:ascii="Wingdings" w:hAnsi="Wingdings" w:hint="default"/>
+      </w:rPr>
+    </w:lvl>
+    <w:lvl w:ilvl="3" w:tplc="0C0A0001" w:tentative="1">
+      <w:start w:val="1"/>
+      <w:numFmt w:val="bullet"/>
+      <w:lvlText w:val=""/>
+      <w:lvlJc w:val="left"/>
+      <w:pPr>
+        <w:ind w:left="3164" w:hanging="360"/>
+      </w:pPr>
+      <w:rPr>
+        <w:rFonts w:ascii="Symbol" w:hAnsi="Symbol" w:hint="default"/>
+      </w:rPr>
+    </w:lvl>
+    <w:lvl w:ilvl="4" w:tplc="0C0A0003" w:tentative="1">
+      <w:start w:val="1"/>
+      <w:numFmt w:val="bullet"/>
+      <w:lvlText w:val="o"/>
+      <w:lvlJc w:val="left"/>
+      <w:pPr>
+        <w:ind w:left="3884" w:hanging="360"/>
+      </w:pPr>
+      <w:rPr>
+        <w:rFonts w:ascii="Courier New" w:hAnsi="Courier New" w:cs="Courier New" w:hint="default"/>
+      </w:rPr>
+    </w:lvl>
+    <w:lvl w:ilvl="5" w:tplc="0C0A0005" w:tentative="1">
+      <w:start w:val="1"/>
+      <w:numFmt w:val="bullet"/>
+      <w:lvlText w:val=""/>
+      <w:lvlJc w:val="left"/>
+      <w:pPr>
+        <w:ind w:left="4604" w:hanging="360"/>
+      </w:pPr>
+      <w:rPr>
+        <w:rFonts w:ascii="Wingdings" w:hAnsi="Wingdings" w:hint="default"/>
+      </w:rPr>
+    </w:lvl>
+    <w:lvl w:ilvl="6" w:tplc="0C0A0001" w:tentative="1">
+      <w:start w:val="1"/>
+      <w:numFmt w:val="bullet"/>
+      <w:lvlText w:val=""/>
+      <w:lvlJc w:val="left"/>
+      <w:pPr>
+        <w:ind w:left="5324" w:hanging="360"/>
+      </w:pPr>
+      <w:rPr>
+        <w:rFonts w:ascii="Symbol" w:hAnsi="Symbol" w:hint="default"/>
+      </w:rPr>
+    </w:lvl>
+    <w:lvl w:ilvl="7" w:tplc="0C0A0003" w:tentative="1">
+      <w:start w:val="1"/>
+      <w:numFmt w:val="bullet"/>
+      <w:lvlText w:val="o"/>
+      <w:lvlJc w:val="left"/>
+      <w:pPr>
+        <w:ind w:left="6044" w:hanging="360"/>
+      </w:pPr>
+      <w:rPr>
+        <w:rFonts w:ascii="Courier New" w:hAnsi="Courier New" w:cs="Courier New" w:hint="default"/>
+      </w:rPr>
+    </w:lvl>
+    <w:lvl w:ilvl="8" w:tplc="0C0A0005" w:tentative="1">
+      <w:start w:val="1"/>
+      <w:numFmt w:val="bullet"/>
+      <w:lvlText w:val=""/>
+      <w:lvlJc w:val="left"/>
+      <w:pPr>
+        <w:ind w:left="6764" w:hanging="360"/>
+      </w:pPr>
+      <w:rPr>
+        <w:rFonts w:ascii="Wingdings" w:hAnsi="Wingdings" w:hint="default"/>
+      </w:rPr>
+    </w:lvl>
+  </w:abstractNum>
+  <w:abstractNum w:abstractNumId="3">
     <w:nsid w:val="585906DF"/>
     <w:multiLevelType w:val="hybridMultilevel"/>
     <w:tmpl w:val="9118C10E"/>
@@ -585,7 +1746,16 @@
     </w:lvl>
   </w:abstractNum>
   <w:num w:numId="1">
+    <w:abstractNumId w:val="3"/>
+  </w:num>
+  <w:num w:numId="2">
     <w:abstractNumId w:val="0"/>
+  </w:num>
+  <w:num w:numId="3">
+    <w:abstractNumId w:val="2"/>
+  </w:num>
+  <w:num w:numId="4">
+    <w:abstractNumId w:val="1"/>
   </w:num>
 </w:numbering>
 </file>
@@ -774,6 +1944,30 @@
       <w:szCs w:val="28"/>
     </w:rPr>
   </w:style>
+  <w:style w:type="paragraph" w:styleId="Ttulo2">
+    <w:name w:val="heading 2"/>
+    <w:basedOn w:val="Normal"/>
+    <w:next w:val="Normal"/>
+    <w:link w:val="Ttulo2Car"/>
+    <w:uiPriority w:val="9"/>
+    <w:unhideWhenUsed/>
+    <w:qFormat/>
+    <w:rsid w:val="00EB0D0F"/>
+    <w:pPr>
+      <w:keepNext/>
+      <w:keepLines/>
+      <w:spacing w:before="200" w:after="0"/>
+      <w:outlineLvl w:val="1"/>
+    </w:pPr>
+    <w:rPr>
+      <w:rFonts w:asciiTheme="majorHAnsi" w:eastAsiaTheme="majorEastAsia" w:hAnsiTheme="majorHAnsi" w:cstheme="majorBidi"/>
+      <w:b/>
+      <w:bCs/>
+      <w:color w:val="4F81BD" w:themeColor="accent1"/>
+      <w:sz w:val="26"/>
+      <w:szCs w:val="26"/>
+    </w:rPr>
+  </w:style>
   <w:style w:type="character" w:default="1" w:styleId="Fuentedeprrafopredeter">
     <w:name w:val="Default Paragraph Font"/>
     <w:uiPriority w:val="1"/>
@@ -875,6 +2069,32 @@
       <w:ind w:left="720"/>
       <w:contextualSpacing/>
     </w:pPr>
+  </w:style>
+  <w:style w:type="character" w:customStyle="1" w:styleId="Ttulo2Car">
+    <w:name w:val="Título 2 Car"/>
+    <w:basedOn w:val="Fuentedeprrafopredeter"/>
+    <w:link w:val="Ttulo2"/>
+    <w:uiPriority w:val="9"/>
+    <w:rsid w:val="00EB0D0F"/>
+    <w:rPr>
+      <w:rFonts w:asciiTheme="majorHAnsi" w:eastAsiaTheme="majorEastAsia" w:hAnsiTheme="majorHAnsi" w:cstheme="majorBidi"/>
+      <w:b/>
+      <w:bCs/>
+      <w:color w:val="4F81BD" w:themeColor="accent1"/>
+      <w:sz w:val="26"/>
+      <w:szCs w:val="26"/>
+    </w:rPr>
+  </w:style>
+  <w:style w:type="character" w:styleId="Hipervnculo">
+    <w:name w:val="Hyperlink"/>
+    <w:basedOn w:val="Fuentedeprrafopredeter"/>
+    <w:uiPriority w:val="99"/>
+    <w:unhideWhenUsed/>
+    <w:rsid w:val="00ED624B"/>
+    <w:rPr>
+      <w:color w:val="0000FF" w:themeColor="hyperlink"/>
+      <w:u w:val="single"/>
+    </w:rPr>
   </w:style>
 </w:styles>
 </file>
@@ -1357,7 +2577,7 @@
 </file>
 
 <file path=customXml/itemProps1.xml><?xml version="1.0" encoding="utf-8"?>
-<ds:datastoreItem xmlns:ds="http://schemas.openxmlformats.org/officeDocument/2006/customXml" ds:itemID="{15362BBD-06E5-445A-B29D-A8605BEFD4C6}">
+<ds:datastoreItem xmlns:ds="http://schemas.openxmlformats.org/officeDocument/2006/customXml" ds:itemID="{671B32C5-AAC9-4913-B0E9-05F90D64A179}">
   <ds:schemaRefs>
     <ds:schemaRef ds:uri="http://schemas.openxmlformats.org/officeDocument/2006/bibliography"/>
   </ds:schemaRefs>

</xml_diff>